<commit_message>
update del 4 need executive overview
</commit_message>
<xml_diff>
--- a/deliverable 4/Deliverable4_Team_Project.docx
+++ b/deliverable 4/Deliverable4_Team_Project.docx
@@ -1,6 +1,6 @@
 
 <file path=word/document.xml><?xml version="1.0" encoding="utf-8"?>
-<w:document xmlns:wpc="http://schemas.microsoft.com/office/word/2010/wordprocessingCanvas" xmlns:cx="http://schemas.microsoft.com/office/drawing/2014/chartex" xmlns:cx1="http://schemas.microsoft.com/office/drawing/2015/9/8/chartex" xmlns:cx2="http://schemas.microsoft.com/office/drawing/2015/10/21/chartex" xmlns:cx3="http://schemas.microsoft.com/office/drawing/2016/5/9/chartex" xmlns:cx4="http://schemas.microsoft.com/office/drawing/2016/5/10/chartex" xmlns:cx5="http://schemas.microsoft.com/office/drawing/2016/5/11/chartex" xmlns:cx6="http://schemas.microsoft.com/office/drawing/2016/5/12/chartex" xmlns:cx7="http://schemas.microsoft.com/office/drawing/2016/5/13/chartex" xmlns:cx8="http://schemas.microsoft.com/office/drawing/2016/5/14/chartex" xmlns:mc="http://schemas.openxmlformats.org/markup-compatibility/2006" xmlns:aink="http://schemas.microsoft.com/office/drawing/2016/ink" xmlns:am3d="http://schemas.microsoft.com/office/drawing/2017/model3d" xmlns:o="urn:schemas-microsoft-com:office:office" xmlns:r="http://schemas.openxmlformats.org/officeDocument/2006/relationships" xmlns:m="http://schemas.openxmlformats.org/officeDocument/2006/math" xmlns:v="urn:schemas-microsoft-com:vml" xmlns:wp14="http://schemas.microsoft.com/office/word/2010/wordprocessingDrawing" xmlns:wp="http://schemas.openxmlformats.org/drawingml/2006/wordprocessingDrawing" xmlns:w10="urn:schemas-microsoft-com:office:word" xmlns:w="http://schemas.openxmlformats.org/wordprocessingml/2006/main" xmlns:w14="http://schemas.microsoft.com/office/word/2010/wordml" xmlns:w15="http://schemas.microsoft.com/office/word/2012/wordml" xmlns:w16cid="http://schemas.microsoft.com/office/word/2016/wordml/cid" xmlns:w16se="http://schemas.microsoft.com/office/word/2015/wordml/symex" xmlns:wpg="http://schemas.microsoft.com/office/word/2010/wordprocessingGroup" xmlns:wpi="http://schemas.microsoft.com/office/word/2010/wordprocessingInk" xmlns:wne="http://schemas.microsoft.com/office/word/2006/wordml" xmlns:wps="http://schemas.microsoft.com/office/word/2010/wordprocessingShape" mc:Ignorable="w14 w15 w16se w16cid wp14">
+<w:document xmlns:wpc="http://schemas.microsoft.com/office/word/2010/wordprocessingCanvas" xmlns:cx="http://schemas.microsoft.com/office/drawing/2014/chartex" xmlns:cx1="http://schemas.microsoft.com/office/drawing/2015/9/8/chartex" xmlns:cx2="http://schemas.microsoft.com/office/drawing/2015/10/21/chartex" xmlns:cx3="http://schemas.microsoft.com/office/drawing/2016/5/9/chartex" xmlns:cx4="http://schemas.microsoft.com/office/drawing/2016/5/10/chartex" xmlns:cx5="http://schemas.microsoft.com/office/drawing/2016/5/11/chartex" xmlns:cx6="http://schemas.microsoft.com/office/drawing/2016/5/12/chartex" xmlns:cx7="http://schemas.microsoft.com/office/drawing/2016/5/13/chartex" xmlns:cx8="http://schemas.microsoft.com/office/drawing/2016/5/14/chartex" xmlns:mc="http://schemas.openxmlformats.org/markup-compatibility/2006" xmlns:aink="http://schemas.microsoft.com/office/drawing/2016/ink" xmlns:am3d="http://schemas.microsoft.com/office/drawing/2017/model3d" xmlns:o="urn:schemas-microsoft-com:office:office" xmlns:oel="http://schemas.microsoft.com/office/2019/extlst" xmlns:r="http://schemas.openxmlformats.org/officeDocument/2006/relationships" xmlns:m="http://schemas.openxmlformats.org/officeDocument/2006/math" xmlns:v="urn:schemas-microsoft-com:vml" xmlns:wp14="http://schemas.microsoft.com/office/word/2010/wordprocessingDrawing" xmlns:wp="http://schemas.openxmlformats.org/drawingml/2006/wordprocessingDrawing" xmlns:w10="urn:schemas-microsoft-com:office:word" xmlns:w="http://schemas.openxmlformats.org/wordprocessingml/2006/main" xmlns:w14="http://schemas.microsoft.com/office/word/2010/wordml" xmlns:w15="http://schemas.microsoft.com/office/word/2012/wordml" xmlns:w16cex="http://schemas.microsoft.com/office/word/2018/wordml/cex" xmlns:w16cid="http://schemas.microsoft.com/office/word/2016/wordml/cid" xmlns:w16="http://schemas.microsoft.com/office/word/2018/wordml" xmlns:w16sdtdh="http://schemas.microsoft.com/office/word/2020/wordml/sdtdatahash" xmlns:w16se="http://schemas.microsoft.com/office/word/2015/wordml/symex" xmlns:wpg="http://schemas.microsoft.com/office/word/2010/wordprocessingGroup" xmlns:wpi="http://schemas.microsoft.com/office/word/2010/wordprocessingInk" xmlns:wne="http://schemas.microsoft.com/office/word/2006/wordml" xmlns:wps="http://schemas.microsoft.com/office/word/2010/wordprocessingShape" mc:Ignorable="w14 w15 w16se w16cid w16 w16cex w16sdtdh wp14">
   <w:body>
     <w:p>
       <w:pPr>
@@ -790,10 +790,27 @@
           <w:rStyle w:val="eop"/>
           <w:sz w:val="28"/>
           <w:szCs w:val="28"/>
-          <w:highlight w:val="yellow"/>
-          <w:lang w:val="en-US"/>
-        </w:rPr>
-        <w:t>Wednesday October 5, 2021</w:t>
+          <w:lang w:val="en-US"/>
+        </w:rPr>
+        <w:t xml:space="preserve">Wednesday October </w:t>
+      </w:r>
+      <w:r>
+        <w:rPr>
+          <w:rStyle w:val="eop"/>
+          <w:sz w:val="28"/>
+          <w:szCs w:val="28"/>
+          <w:lang w:val="en-US"/>
+        </w:rPr>
+        <w:t>17</w:t>
+      </w:r>
+      <w:r>
+        <w:rPr>
+          <w:rStyle w:val="eop"/>
+          <w:sz w:val="28"/>
+          <w:szCs w:val="28"/>
+          <w:lang w:val="en-US"/>
+        </w:rPr>
+        <w:t>, 2021</w:t>
       </w:r>
     </w:p>
     <w:p>
@@ -853,8 +870,6 @@
           <w:lang w:val="en-US"/>
         </w:rPr>
       </w:pPr>
-      <w:bookmarkStart w:id="0" w:name="_GoBack"/>
-      <w:bookmarkEnd w:id="0"/>
     </w:p>
     <w:p>
       <w:pPr>
@@ -1043,7 +1058,7 @@
           <w:szCs w:val="28"/>
           <w:lang w:val="en-US"/>
         </w:rPr>
-        <w:pict>
+        <w:pict w14:anchorId="618E7A5F">
           <v:shapetype id="_x0000_t75" coordsize="21600,21600" o:spt="75" o:preferrelative="t" path="m@4@5l@4@11@9@11@9@5xe" filled="f" stroked="f">
             <v:stroke joinstyle="miter"/>
             <v:formulas>
@@ -1063,8 +1078,8 @@
             <v:path o:extrusionok="f" gradientshapeok="t" o:connecttype="rect"/>
             <o:lock v:ext="edit" aspectratio="t"/>
           </v:shapetype>
-          <v:shape id="_x0000_i1025" type="#_x0000_t75" alt="Microsoft Office Signature Line..." style="width:131.25pt;height:66.75pt">
-            <v:imagedata r:id="rId4" o:title=""/>
+          <v:shape id="_x0000_i1025" type="#_x0000_t75" alt="Microsoft Office Signature Line..." style="width:131.35pt;height:66.8pt">
+            <v:imagedata r:id="rId5" o:title=""/>
             <o:lock v:ext="edit" ungrouping="t" rotation="t" cropping="t" verticies="t" grouping="t"/>
             <o:signatureline v:ext="edit" id="{93EF7EA1-30E4-45C6-B3F4-8F8DDF731657}" provid="{00000000-0000-0000-0000-000000000000}" o:suggestedsigner="Jiamin Yuan" o:suggestedsigner2="Team Member" issignatureline="t"/>
           </v:shape>
@@ -1106,9 +1121,9 @@
           <w:szCs w:val="28"/>
           <w:lang w:val="en-US"/>
         </w:rPr>
-        <w:pict>
-          <v:shape id="_x0000_i1026" type="#_x0000_t75" alt="Microsoft Office Signature Line..." style="width:134.25pt;height:67.5pt">
-            <v:imagedata r:id="rId5" o:title=""/>
+        <w:pict w14:anchorId="6836A8F2">
+          <v:shape id="_x0000_i1026" type="#_x0000_t75" alt="Microsoft Office Signature Line..." style="width:134.2pt;height:67.4pt">
+            <v:imagedata r:id="rId6" o:title=""/>
             <o:lock v:ext="edit" ungrouping="t" rotation="t" cropping="t" verticies="t" text="t" grouping="t"/>
             <o:signatureline v:ext="edit" id="{8119B359-08EB-42C5-A7BF-BF04A798C33E}" provid="{00000000-0000-0000-0000-000000000000}" o:suggestedsigner="Dinal Patel" o:suggestedsigner2="Team Member" issignatureline="t"/>
           </v:shape>
@@ -1170,9 +1185,9 @@
           <w:szCs w:val="28"/>
           <w:lang w:val="en-US"/>
         </w:rPr>
-        <w:pict>
-          <v:shape id="_x0000_i1027" type="#_x0000_t75" alt="Microsoft Office Signature Line..." style="width:134.25pt;height:68.25pt">
-            <v:imagedata r:id="rId6" o:title=""/>
+        <w:pict w14:anchorId="64553929">
+          <v:shape id="_x0000_i1027" type="#_x0000_t75" alt="Microsoft Office Signature Line..." style="width:134.2pt;height:67.95pt">
+            <v:imagedata r:id="rId7" o:title=""/>
             <o:lock v:ext="edit" ungrouping="t" rotation="t" cropping="t" verticies="t" grouping="t"/>
             <o:signatureline v:ext="edit" id="{37615B56-3E28-4C6B-AB2C-78EC6C11E010}" provid="{00000000-0000-0000-0000-000000000000}" o:suggestedsigner="Craig Justin Balibalos" o:suggestedsigner2="Team Member" allowcomments="t" issignatureline="t"/>
           </v:shape>
@@ -1214,9 +1229,9 @@
           <w:szCs w:val="28"/>
           <w:lang w:val="en-US"/>
         </w:rPr>
-        <w:pict>
-          <v:shape id="_x0000_i1028" type="#_x0000_t75" alt="Microsoft Office Signature Line..." style="width:136.5pt;height:68.25pt">
-            <v:imagedata r:id="rId7" o:title=""/>
+        <w:pict w14:anchorId="4797EA4B">
+          <v:shape id="_x0000_i1028" type="#_x0000_t75" alt="Microsoft Office Signature Line..." style="width:136.5pt;height:67.95pt">
+            <v:imagedata r:id="rId8" o:title=""/>
             <o:lock v:ext="edit" ungrouping="t" rotation="t" cropping="t" verticies="t" grouping="t"/>
             <o:signatureline v:ext="edit" id="{F6B2F9F7-8288-4D06-8315-7073AAE9D21C}" provid="{00000000-0000-0000-0000-000000000000}" o:suggestedsigner="Alihan Djamankulov" o:suggestedsigner2="Team Member" allowcomments="t" issignatureline="t"/>
           </v:shape>
@@ -1258,9 +1273,9 @@
           <w:szCs w:val="28"/>
           <w:lang w:val="en-US"/>
         </w:rPr>
-        <w:pict>
-          <v:shape id="_x0000_i1029" type="#_x0000_t75" alt="Microsoft Office Signature Line..." style="width:147pt;height:72.75pt">
-            <v:imagedata r:id="rId8" o:title=""/>
+        <w:pict w14:anchorId="57961949">
+          <v:shape id="_x0000_i1029" type="#_x0000_t75" alt="Microsoft Office Signature Line..." style="width:146.9pt;height:72.6pt">
+            <v:imagedata r:id="rId9" o:title=""/>
             <o:lock v:ext="edit" ungrouping="t" rotation="t" cropping="t" verticies="t" text="t" grouping="t"/>
             <o:signatureline v:ext="edit" id="{CAB112DD-9CCE-45C2-9B03-433D6134DAE9}" provid="{00000000-0000-0000-0000-000000000000}" o:suggestedsigner="Ibrahim Awad" o:suggestedsigner2="Team Leader" issignatureline="t"/>
           </v:shape>
@@ -2237,15 +2252,6 @@
     </w:p>
     <w:p>
       <w:pPr>
-        <w:rPr>
-          <w:rFonts w:ascii="Times New Roman" w:hAnsi="Times New Roman" w:cs="Times New Roman"/>
-          <w:sz w:val="24"/>
-          <w:szCs w:val="24"/>
-        </w:rPr>
-      </w:pPr>
-    </w:p>
-    <w:p>
-      <w:pPr>
         <w:pStyle w:val="paragraph"/>
         <w:spacing w:before="0" w:beforeAutospacing="0" w:after="0" w:afterAutospacing="0"/>
         <w:textAlignment w:val="baseline"/>
@@ -2255,7 +2261,7 @@
           <w:szCs w:val="28"/>
         </w:rPr>
       </w:pPr>
-      <w:bookmarkStart w:id="1" w:name="_Hlk115808454"/>
+      <w:bookmarkStart w:id="0" w:name="_Hlk115808454"/>
       <w:r>
         <w:rPr>
           <w:rStyle w:val="normaltextrun"/>
@@ -2276,7 +2282,7 @@
         <w:t> </w:t>
       </w:r>
     </w:p>
-    <w:bookmarkEnd w:id="1"/>
+    <w:bookmarkEnd w:id="0"/>
     <w:p>
       <w:pPr>
         <w:pStyle w:val="paragraph"/>
@@ -2296,10 +2302,17 @@
         <w:textAlignment w:val="baseline"/>
         <w:rPr>
           <w:rStyle w:val="eop"/>
-          <w:sz w:val="18"/>
-          <w:szCs w:val="18"/>
-        </w:rPr>
-      </w:pPr>
+        </w:rPr>
+      </w:pPr>
+      <w:r>
+        <w:t>The client’s full name is Simon Provencher; he is a supervisor at a company named OPEQ, Dinal and Ibrahim’s former manager. He deals with computer components like hard drives, motherboards, RAM etc. The client is remarkably familiar with computers, so he is very skilled and has decent literacy, for example, he is quite familiar with Microsoft Office 365 apps like word, excel, etc. He is also familiar with databases as we used databases for items during the internship.   </w:t>
+      </w:r>
+      <w:r>
+        <w:rPr>
+          <w:rFonts w:eastAsiaTheme="majorEastAsia"/>
+        </w:rPr>
+        <w:t> </w:t>
+      </w:r>
     </w:p>
     <w:p>
       <w:pPr>
@@ -2349,12 +2362,31 @@
       <w:pPr>
         <w:pStyle w:val="paragraph"/>
         <w:spacing w:before="0" w:beforeAutospacing="0" w:after="0" w:afterAutospacing="0"/>
+        <w:ind w:firstLine="720"/>
         <w:textAlignment w:val="baseline"/>
         <w:rPr>
           <w:sz w:val="18"/>
           <w:szCs w:val="18"/>
         </w:rPr>
       </w:pPr>
+      <w:r>
+        <w:rPr>
+          <w:rStyle w:val="normaltextrun"/>
+          <w:color w:val="000000"/>
+          <w:shd w:val="clear" w:color="auto" w:fill="FFFFFF"/>
+          <w:lang w:val="en-US"/>
+        </w:rPr>
+        <w:t>The problem that our client told us is that they are having a tough time recording the information of the customers that call them. They use an excel sheet to record the information but it takes a while to do it so some information might get mixed up with the others or get forgotten completely. The solution that our client proposed is to make a desktop application that will make recording customer information fast and easy and it will also make the viewing of the records more organized. We listed the user stories that an employee can do in the desktop application. Also, we have user story tests that correspond to the user stories and a user story map.</w:t>
+      </w:r>
+      <w:r>
+        <w:rPr>
+          <w:rStyle w:val="eop"/>
+          <w:rFonts w:eastAsiaTheme="majorEastAsia"/>
+          <w:color w:val="000000"/>
+          <w:shd w:val="clear" w:color="auto" w:fill="FFFFFF"/>
+        </w:rPr>
+        <w:t> </w:t>
+      </w:r>
     </w:p>
     <w:p>
       <w:pPr>
@@ -2391,14 +2423,151 @@
     </w:p>
     <w:p>
       <w:pPr>
+        <w:pStyle w:val="paragraph"/>
+        <w:spacing w:before="0" w:beforeAutospacing="0" w:after="0" w:afterAutospacing="0"/>
+        <w:ind w:firstLine="720"/>
+        <w:textAlignment w:val="baseline"/>
+        <w:rPr>
+          <w:rFonts w:ascii="Segoe UI" w:hAnsi="Segoe UI" w:cs="Segoe UI"/>
+          <w:sz w:val="16"/>
+          <w:szCs w:val="16"/>
+        </w:rPr>
+      </w:pPr>
+      <w:r>
+        <w:rPr>
+          <w:b/>
+          <w:bCs/>
+          <w:sz w:val="28"/>
+          <w:szCs w:val="28"/>
+        </w:rPr>
+        <w:tab/>
+      </w:r>
+      <w:r>
+        <w:rPr>
+          <w:rStyle w:val="normaltextrun"/>
+          <w:rFonts w:eastAsiaTheme="majorEastAsia"/>
+          <w:lang w:val="en-US"/>
+        </w:rPr>
+        <w:t xml:space="preserve">Upon opening the application, the employee will be asked to “login”. The employee will have to enter their name that will then be saved into the database. On the same page the employee will be asked which language they prefer, French or English. After logging in, the employee will be redirected to the option page. Which will have the option to add, modify or view data. </w:t>
+      </w:r>
+      <w:r>
+        <w:rPr>
+          <w:rStyle w:val="eop"/>
+        </w:rPr>
+        <w:t> </w:t>
+      </w:r>
+    </w:p>
+    <w:p>
+      <w:pPr>
+        <w:pStyle w:val="paragraph"/>
+        <w:spacing w:before="0" w:beforeAutospacing="0" w:after="0" w:afterAutospacing="0"/>
+        <w:ind w:firstLine="720"/>
+        <w:textAlignment w:val="baseline"/>
+        <w:rPr>
+          <w:rFonts w:ascii="Segoe UI" w:hAnsi="Segoe UI" w:cs="Segoe UI"/>
+          <w:sz w:val="16"/>
+          <w:szCs w:val="16"/>
+          <w:lang w:val="en-US"/>
+        </w:rPr>
+      </w:pPr>
+      <w:r>
+        <w:rPr>
+          <w:rStyle w:val="normaltextrun"/>
+          <w:rFonts w:eastAsiaTheme="majorEastAsia"/>
+          <w:lang w:val="en-US"/>
+        </w:rPr>
+        <w:t>When the employee chooses to add data, the application will redirect to the add data page. The employee will enter data, after entering it, the employee can choose to save or cancel. By clicking the save button, the data will be saved into the database. By clicking the cancel button, the data will not be saved and redirected back to the options page.</w:t>
+      </w:r>
+      <w:r>
+        <w:rPr>
+          <w:rStyle w:val="eop"/>
+          <w:lang w:val="en-US"/>
+        </w:rPr>
+        <w:t> </w:t>
+      </w:r>
+    </w:p>
+    <w:p>
+      <w:pPr>
+        <w:pStyle w:val="paragraph"/>
+        <w:spacing w:before="0" w:beforeAutospacing="0" w:after="0" w:afterAutospacing="0"/>
+        <w:ind w:firstLine="720"/>
+        <w:textAlignment w:val="baseline"/>
+        <w:rPr>
+          <w:rFonts w:ascii="Segoe UI" w:hAnsi="Segoe UI" w:cs="Segoe UI"/>
+          <w:sz w:val="16"/>
+          <w:szCs w:val="16"/>
+          <w:lang w:val="en-US"/>
+        </w:rPr>
+      </w:pPr>
+      <w:r>
+        <w:rPr>
+          <w:rStyle w:val="normaltextrun"/>
+          <w:rFonts w:eastAsiaTheme="majorEastAsia"/>
+          <w:lang w:val="en-US"/>
+        </w:rPr>
+        <w:t>When the employee chooses to modify data, the application will redirect to the modify data page. The employee can update the existing data based on the new information. After entering it, the employee can choose to save or cancel. By clicking the save button, the data will be saved into the database. By clicking the cancel button, the data will not be saved and redirected back to the options page.</w:t>
+      </w:r>
+      <w:r>
+        <w:rPr>
+          <w:rStyle w:val="eop"/>
+          <w:lang w:val="en-US"/>
+        </w:rPr>
+        <w:t> </w:t>
+      </w:r>
+    </w:p>
+    <w:p>
+      <w:pPr>
+        <w:pStyle w:val="paragraph"/>
+        <w:spacing w:before="0" w:beforeAutospacing="0" w:after="0" w:afterAutospacing="0"/>
+        <w:ind w:firstLine="720"/>
+        <w:textAlignment w:val="baseline"/>
+        <w:rPr>
+          <w:rFonts w:ascii="Segoe UI" w:hAnsi="Segoe UI" w:cs="Segoe UI"/>
+          <w:sz w:val="16"/>
+          <w:szCs w:val="16"/>
+          <w:lang w:val="en-US"/>
+        </w:rPr>
+      </w:pPr>
+      <w:r>
+        <w:rPr>
+          <w:rStyle w:val="normaltextrun"/>
+          <w:rFonts w:eastAsiaTheme="majorEastAsia"/>
+          <w:lang w:val="en-US"/>
+        </w:rPr>
+        <w:t>When the employee chooses to view data, the application will redirect to the view data page. The employee has the option to filter solved, unsolved and ongoing problems.</w:t>
+      </w:r>
+      <w:r>
+        <w:rPr>
+          <w:rStyle w:val="eop"/>
+          <w:lang w:val="en-US"/>
+        </w:rPr>
+        <w:t> </w:t>
+      </w:r>
+    </w:p>
+    <w:p>
+      <w:pPr>
+        <w:spacing w:line="259" w:lineRule="auto"/>
         <w:rPr>
           <w:rFonts w:ascii="Times New Roman" w:hAnsi="Times New Roman" w:cs="Times New Roman"/>
           <w:bCs/>
           <w:sz w:val="24"/>
           <w:szCs w:val="28"/>
-        </w:rPr>
-      </w:pPr>
-      <w:r>
+          <w:lang w:val="en-US"/>
+        </w:rPr>
+      </w:pPr>
+      <w:r>
+        <w:rPr>
+          <w:rFonts w:ascii="Times New Roman" w:hAnsi="Times New Roman" w:cs="Times New Roman"/>
+          <w:bCs/>
+          <w:sz w:val="24"/>
+          <w:szCs w:val="28"/>
+          <w:lang w:val="en-US"/>
+        </w:rPr>
+        <w:br w:type="page"/>
+      </w:r>
+    </w:p>
+    <w:p>
+      <w:pPr>
         <w:rPr>
           <w:rFonts w:ascii="Times New Roman" w:hAnsi="Times New Roman" w:cs="Times New Roman"/>
           <w:b/>
@@ -2406,11 +2575,8 @@
           <w:sz w:val="28"/>
           <w:szCs w:val="28"/>
         </w:rPr>
-        <w:tab/>
-      </w:r>
-    </w:p>
-    <w:p>
-      <w:pPr>
+      </w:pPr>
+      <w:r>
         <w:rPr>
           <w:rFonts w:ascii="Times New Roman" w:hAnsi="Times New Roman" w:cs="Times New Roman"/>
           <w:b/>
@@ -2418,8 +2584,12 @@
           <w:sz w:val="28"/>
           <w:szCs w:val="28"/>
         </w:rPr>
-      </w:pPr>
-      <w:r>
+        <w:lastRenderedPageBreak/>
+        <w:t>Appendix 1</w:t>
+      </w:r>
+    </w:p>
+    <w:p>
+      <w:pPr>
         <w:rPr>
           <w:rFonts w:ascii="Times New Roman" w:hAnsi="Times New Roman" w:cs="Times New Roman"/>
           <w:b/>
@@ -2427,11 +2597,8 @@
           <w:sz w:val="28"/>
           <w:szCs w:val="28"/>
         </w:rPr>
-        <w:t>Appendix 1</w:t>
-      </w:r>
-    </w:p>
-    <w:p>
-      <w:pPr>
+      </w:pPr>
+      <w:r>
         <w:rPr>
           <w:rFonts w:ascii="Times New Roman" w:hAnsi="Times New Roman" w:cs="Times New Roman"/>
           <w:b/>
@@ -2439,26 +2606,2968 @@
           <w:sz w:val="28"/>
           <w:szCs w:val="28"/>
         </w:rPr>
-      </w:pPr>
-      <w:r>
-        <w:rPr>
-          <w:rStyle w:val="normaltextrun"/>
-          <w:rFonts w:ascii="Times New Roman" w:hAnsi="Times New Roman" w:cs="Times New Roman"/>
-          <w:color w:val="000000"/>
-          <w:sz w:val="24"/>
-          <w:lang w:val="en-US"/>
-        </w:rPr>
-        <w:tab/>
-      </w:r>
-    </w:p>
-    <w:p>
-      <w:pPr>
+        <w:t>Appendix 2</w:t>
+      </w:r>
+    </w:p>
+    <w:p>
+      <w:pPr>
+        <w:pStyle w:val="paragraph"/>
+        <w:spacing w:before="0" w:beforeAutospacing="0" w:after="0" w:afterAutospacing="0"/>
+        <w:textAlignment w:val="baseline"/>
+        <w:rPr>
+          <w:rFonts w:ascii="Segoe UI" w:hAnsi="Segoe UI" w:cs="Segoe UI"/>
+          <w:color w:val="2F5496"/>
+          <w:sz w:val="18"/>
+          <w:szCs w:val="18"/>
+        </w:rPr>
+      </w:pPr>
+    </w:p>
+    <w:tbl>
+      <w:tblPr>
+        <w:tblW w:w="0" w:type="dxa"/>
+        <w:tblBorders>
+          <w:top w:val="outset" w:sz="6" w:space="0" w:color="auto"/>
+          <w:left w:val="outset" w:sz="6" w:space="0" w:color="auto"/>
+          <w:bottom w:val="outset" w:sz="6" w:space="0" w:color="auto"/>
+          <w:right w:val="outset" w:sz="6" w:space="0" w:color="auto"/>
+        </w:tblBorders>
+        <w:tblCellMar>
+          <w:left w:w="0" w:type="dxa"/>
+          <w:right w:w="0" w:type="dxa"/>
+        </w:tblCellMar>
+        <w:tblLook w:val="04A0" w:firstRow="1" w:lastRow="0" w:firstColumn="1" w:lastColumn="0" w:noHBand="0" w:noVBand="1"/>
+      </w:tblPr>
+      <w:tblGrid>
+        <w:gridCol w:w="332"/>
+        <w:gridCol w:w="1042"/>
+        <w:gridCol w:w="2570"/>
+        <w:gridCol w:w="2814"/>
+        <w:gridCol w:w="2243"/>
+        <w:gridCol w:w="343"/>
+      </w:tblGrid>
+      <w:tr>
+        <w:trPr>
+          <w:trHeight w:val="315"/>
+        </w:trPr>
+        <w:tc>
+          <w:tcPr>
+            <w:tcW w:w="9600" w:type="dxa"/>
+            <w:gridSpan w:val="6"/>
+            <w:tcBorders>
+              <w:top w:val="single" w:sz="6" w:space="0" w:color="CCCCCC"/>
+              <w:left w:val="single" w:sz="6" w:space="0" w:color="CCCCCC"/>
+              <w:bottom w:val="single" w:sz="6" w:space="0" w:color="CCCCCC"/>
+              <w:right w:val="single" w:sz="6" w:space="0" w:color="CCCCCC"/>
+            </w:tcBorders>
+            <w:shd w:val="clear" w:color="auto" w:fill="auto"/>
+            <w:vAlign w:val="bottom"/>
+            <w:hideMark/>
+          </w:tcPr>
+          <w:p>
+            <w:pPr>
+              <w:spacing w:after="0" w:line="240" w:lineRule="auto"/>
+              <w:jc w:val="center"/>
+              <w:textAlignment w:val="baseline"/>
+              <w:divId w:val="612326517"/>
+              <w:rPr>
+                <w:rFonts w:ascii="Times New Roman" w:eastAsia="Times New Roman" w:hAnsi="Times New Roman" w:cs="Times New Roman"/>
+                <w:sz w:val="24"/>
+                <w:szCs w:val="24"/>
+                <w:lang w:eastAsia="en-CA"/>
+              </w:rPr>
+            </w:pPr>
+            <w:r>
+              <w:rPr>
+                <w:rFonts w:ascii="Cambria" w:eastAsia="Times New Roman" w:hAnsi="Cambria" w:cs="Times New Roman"/>
+                <w:color w:val="000000"/>
+                <w:sz w:val="20"/>
+                <w:szCs w:val="20"/>
+                <w:lang w:val="en-US" w:eastAsia="en-CA"/>
+              </w:rPr>
+              <w:t>User Stories</w:t>
+            </w:r>
+            <w:r>
+              <w:rPr>
+                <w:rFonts w:ascii="Cambria" w:eastAsia="Times New Roman" w:hAnsi="Cambria" w:cs="Times New Roman"/>
+                <w:color w:val="000000"/>
+                <w:sz w:val="20"/>
+                <w:szCs w:val="20"/>
+                <w:lang w:eastAsia="en-CA"/>
+              </w:rPr>
+              <w:t> </w:t>
+            </w:r>
+          </w:p>
+        </w:tc>
+      </w:tr>
+      <w:tr>
+        <w:trPr>
+          <w:trHeight w:val="315"/>
+        </w:trPr>
+        <w:tc>
+          <w:tcPr>
+            <w:tcW w:w="345" w:type="dxa"/>
+            <w:tcBorders>
+              <w:top w:val="single" w:sz="6" w:space="0" w:color="CCCCCC"/>
+              <w:left w:val="single" w:sz="6" w:space="0" w:color="CCCCCC"/>
+              <w:bottom w:val="single" w:sz="6" w:space="0" w:color="CCCCCC"/>
+              <w:right w:val="single" w:sz="6" w:space="0" w:color="CCCCCC"/>
+            </w:tcBorders>
+            <w:shd w:val="clear" w:color="auto" w:fill="FFFFFF"/>
+            <w:hideMark/>
+          </w:tcPr>
+          <w:p>
+            <w:pPr>
+              <w:spacing w:after="0" w:line="240" w:lineRule="auto"/>
+              <w:jc w:val="center"/>
+              <w:textAlignment w:val="baseline"/>
+              <w:rPr>
+                <w:rFonts w:ascii="Times New Roman" w:eastAsia="Times New Roman" w:hAnsi="Times New Roman" w:cs="Times New Roman"/>
+                <w:sz w:val="24"/>
+                <w:szCs w:val="24"/>
+                <w:lang w:eastAsia="en-CA"/>
+              </w:rPr>
+            </w:pPr>
+            <w:r>
+              <w:rPr>
+                <w:rFonts w:ascii="Cambria" w:eastAsia="Times New Roman" w:hAnsi="Cambria" w:cs="Times New Roman"/>
+                <w:b/>
+                <w:bCs/>
+                <w:color w:val="FFFFFF"/>
+                <w:sz w:val="20"/>
+                <w:szCs w:val="20"/>
+                <w:lang w:val="en-US" w:eastAsia="en-CA"/>
+              </w:rPr>
+              <w:t> </w:t>
+            </w:r>
+            <w:r>
+              <w:rPr>
+                <w:rFonts w:ascii="Cambria" w:eastAsia="Times New Roman" w:hAnsi="Cambria" w:cs="Times New Roman"/>
+                <w:color w:val="FFFFFF"/>
+                <w:sz w:val="20"/>
+                <w:szCs w:val="20"/>
+                <w:lang w:eastAsia="en-CA"/>
+              </w:rPr>
+              <w:t> </w:t>
+            </w:r>
+          </w:p>
+        </w:tc>
+        <w:tc>
+          <w:tcPr>
+            <w:tcW w:w="1050" w:type="dxa"/>
+            <w:tcBorders>
+              <w:top w:val="nil"/>
+              <w:left w:val="single" w:sz="6" w:space="0" w:color="CCCCCC"/>
+              <w:bottom w:val="single" w:sz="6" w:space="0" w:color="CCCCCC"/>
+              <w:right w:val="single" w:sz="6" w:space="0" w:color="CCCCCC"/>
+            </w:tcBorders>
+            <w:shd w:val="clear" w:color="auto" w:fill="FFFFFF"/>
+            <w:hideMark/>
+          </w:tcPr>
+          <w:p>
+            <w:pPr>
+              <w:spacing w:after="0" w:line="240" w:lineRule="auto"/>
+              <w:jc w:val="center"/>
+              <w:textAlignment w:val="baseline"/>
+              <w:rPr>
+                <w:rFonts w:ascii="Times New Roman" w:eastAsia="Times New Roman" w:hAnsi="Times New Roman" w:cs="Times New Roman"/>
+                <w:sz w:val="24"/>
+                <w:szCs w:val="24"/>
+                <w:lang w:eastAsia="en-CA"/>
+              </w:rPr>
+            </w:pPr>
+            <w:r>
+              <w:rPr>
+                <w:rFonts w:ascii="Cambria" w:eastAsia="Times New Roman" w:hAnsi="Cambria" w:cs="Times New Roman"/>
+                <w:b/>
+                <w:bCs/>
+                <w:color w:val="000000"/>
+                <w:sz w:val="20"/>
+                <w:szCs w:val="20"/>
+                <w:lang w:val="en-US" w:eastAsia="en-CA"/>
+              </w:rPr>
+              <w:t>As a</w:t>
+            </w:r>
+            <w:r>
+              <w:rPr>
+                <w:rFonts w:ascii="Cambria" w:eastAsia="Times New Roman" w:hAnsi="Cambria" w:cs="Times New Roman"/>
+                <w:color w:val="000000"/>
+                <w:sz w:val="20"/>
+                <w:szCs w:val="20"/>
+                <w:lang w:eastAsia="en-CA"/>
+              </w:rPr>
+              <w:t> </w:t>
+            </w:r>
+          </w:p>
+        </w:tc>
+        <w:tc>
+          <w:tcPr>
+            <w:tcW w:w="2655" w:type="dxa"/>
+            <w:tcBorders>
+              <w:top w:val="nil"/>
+              <w:left w:val="single" w:sz="6" w:space="0" w:color="CCCCCC"/>
+              <w:bottom w:val="single" w:sz="6" w:space="0" w:color="CCCCCC"/>
+              <w:right w:val="single" w:sz="6" w:space="0" w:color="CCCCCC"/>
+            </w:tcBorders>
+            <w:shd w:val="clear" w:color="auto" w:fill="FFFFFF"/>
+            <w:hideMark/>
+          </w:tcPr>
+          <w:p>
+            <w:pPr>
+              <w:spacing w:after="0" w:line="240" w:lineRule="auto"/>
+              <w:jc w:val="center"/>
+              <w:textAlignment w:val="baseline"/>
+              <w:rPr>
+                <w:rFonts w:ascii="Times New Roman" w:eastAsia="Times New Roman" w:hAnsi="Times New Roman" w:cs="Times New Roman"/>
+                <w:sz w:val="24"/>
+                <w:szCs w:val="24"/>
+                <w:lang w:eastAsia="en-CA"/>
+              </w:rPr>
+            </w:pPr>
+            <w:r>
+              <w:rPr>
+                <w:rFonts w:ascii="Cambria" w:eastAsia="Times New Roman" w:hAnsi="Cambria" w:cs="Times New Roman"/>
+                <w:b/>
+                <w:bCs/>
+                <w:color w:val="000000"/>
+                <w:sz w:val="20"/>
+                <w:szCs w:val="20"/>
+                <w:lang w:val="en-US" w:eastAsia="en-CA"/>
+              </w:rPr>
+              <w:t>I want to</w:t>
+            </w:r>
+            <w:r>
+              <w:rPr>
+                <w:rFonts w:ascii="Cambria" w:eastAsia="Times New Roman" w:hAnsi="Cambria" w:cs="Times New Roman"/>
+                <w:color w:val="000000"/>
+                <w:sz w:val="20"/>
+                <w:szCs w:val="20"/>
+                <w:lang w:eastAsia="en-CA"/>
+              </w:rPr>
+              <w:t> </w:t>
+            </w:r>
+          </w:p>
+        </w:tc>
+        <w:tc>
+          <w:tcPr>
+            <w:tcW w:w="2880" w:type="dxa"/>
+            <w:tcBorders>
+              <w:top w:val="nil"/>
+              <w:left w:val="single" w:sz="6" w:space="0" w:color="CCCCCC"/>
+              <w:bottom w:val="single" w:sz="6" w:space="0" w:color="CCCCCC"/>
+              <w:right w:val="single" w:sz="6" w:space="0" w:color="CCCCCC"/>
+            </w:tcBorders>
+            <w:shd w:val="clear" w:color="auto" w:fill="FFFFFF"/>
+            <w:hideMark/>
+          </w:tcPr>
+          <w:p>
+            <w:pPr>
+              <w:spacing w:after="0" w:line="240" w:lineRule="auto"/>
+              <w:jc w:val="center"/>
+              <w:textAlignment w:val="baseline"/>
+              <w:rPr>
+                <w:rFonts w:ascii="Times New Roman" w:eastAsia="Times New Roman" w:hAnsi="Times New Roman" w:cs="Times New Roman"/>
+                <w:sz w:val="24"/>
+                <w:szCs w:val="24"/>
+                <w:lang w:eastAsia="en-CA"/>
+              </w:rPr>
+            </w:pPr>
+            <w:r>
+              <w:rPr>
+                <w:rFonts w:ascii="Cambria" w:eastAsia="Times New Roman" w:hAnsi="Cambria" w:cs="Times New Roman"/>
+                <w:b/>
+                <w:bCs/>
+                <w:color w:val="000000"/>
+                <w:sz w:val="20"/>
+                <w:szCs w:val="20"/>
+                <w:lang w:val="en-US" w:eastAsia="en-CA"/>
+              </w:rPr>
+              <w:t>So that</w:t>
+            </w:r>
+            <w:r>
+              <w:rPr>
+                <w:rFonts w:ascii="Cambria" w:eastAsia="Times New Roman" w:hAnsi="Cambria" w:cs="Times New Roman"/>
+                <w:color w:val="000000"/>
+                <w:sz w:val="20"/>
+                <w:szCs w:val="20"/>
+                <w:lang w:eastAsia="en-CA"/>
+              </w:rPr>
+              <w:t> </w:t>
+            </w:r>
+          </w:p>
+        </w:tc>
+        <w:tc>
+          <w:tcPr>
+            <w:tcW w:w="2655" w:type="dxa"/>
+            <w:gridSpan w:val="2"/>
+            <w:tcBorders>
+              <w:top w:val="nil"/>
+              <w:left w:val="single" w:sz="6" w:space="0" w:color="CCCCCC"/>
+              <w:bottom w:val="single" w:sz="6" w:space="0" w:color="CCCCCC"/>
+              <w:right w:val="single" w:sz="6" w:space="0" w:color="CCCCCC"/>
+            </w:tcBorders>
+            <w:shd w:val="clear" w:color="auto" w:fill="FFFFFF"/>
+            <w:hideMark/>
+          </w:tcPr>
+          <w:p>
+            <w:pPr>
+              <w:spacing w:after="0" w:line="240" w:lineRule="auto"/>
+              <w:jc w:val="center"/>
+              <w:textAlignment w:val="baseline"/>
+              <w:rPr>
+                <w:rFonts w:ascii="Times New Roman" w:eastAsia="Times New Roman" w:hAnsi="Times New Roman" w:cs="Times New Roman"/>
+                <w:sz w:val="24"/>
+                <w:szCs w:val="24"/>
+                <w:lang w:eastAsia="en-CA"/>
+              </w:rPr>
+            </w:pPr>
+            <w:r>
+              <w:rPr>
+                <w:rFonts w:ascii="Cambria" w:eastAsia="Times New Roman" w:hAnsi="Cambria" w:cs="Times New Roman"/>
+                <w:b/>
+                <w:bCs/>
+                <w:color w:val="000000"/>
+                <w:sz w:val="20"/>
+                <w:szCs w:val="20"/>
+                <w:lang w:val="en-US" w:eastAsia="en-CA"/>
+              </w:rPr>
+              <w:t xml:space="preserve">Test </w:t>
+            </w:r>
+            <w:proofErr w:type="spellStart"/>
+            <w:r>
+              <w:rPr>
+                <w:rFonts w:ascii="Cambria" w:eastAsia="Times New Roman" w:hAnsi="Cambria" w:cs="Times New Roman"/>
+                <w:b/>
+                <w:bCs/>
+                <w:color w:val="000000"/>
+                <w:sz w:val="20"/>
+                <w:szCs w:val="20"/>
+                <w:lang w:val="en-US" w:eastAsia="en-CA"/>
+              </w:rPr>
+              <w:t>criteria</w:t>
+            </w:r>
+            <w:r>
+              <w:rPr>
+                <w:rFonts w:ascii="Cambria" w:eastAsia="Times New Roman" w:hAnsi="Cambria" w:cs="Times New Roman"/>
+                <w:b/>
+                <w:bCs/>
+                <w:color w:val="FFFFFF"/>
+                <w:sz w:val="20"/>
+                <w:szCs w:val="20"/>
+                <w:lang w:val="en-US" w:eastAsia="en-CA"/>
+              </w:rPr>
+              <w:t>a</w:t>
+            </w:r>
+            <w:proofErr w:type="spellEnd"/>
+            <w:r>
+              <w:rPr>
+                <w:rFonts w:ascii="Cambria" w:eastAsia="Times New Roman" w:hAnsi="Cambria" w:cs="Times New Roman"/>
+                <w:color w:val="FFFFFF"/>
+                <w:sz w:val="20"/>
+                <w:szCs w:val="20"/>
+                <w:lang w:eastAsia="en-CA"/>
+              </w:rPr>
+              <w:t> </w:t>
+            </w:r>
+          </w:p>
+        </w:tc>
+      </w:tr>
+      <w:tr>
+        <w:trPr>
+          <w:trHeight w:val="765"/>
+        </w:trPr>
+        <w:tc>
+          <w:tcPr>
+            <w:tcW w:w="345" w:type="dxa"/>
+            <w:tcBorders>
+              <w:top w:val="single" w:sz="6" w:space="0" w:color="CCCCCC"/>
+              <w:left w:val="single" w:sz="6" w:space="0" w:color="CCCCCC"/>
+              <w:bottom w:val="single" w:sz="6" w:space="0" w:color="CCCCCC"/>
+              <w:right w:val="single" w:sz="6" w:space="0" w:color="CCCCCC"/>
+            </w:tcBorders>
+            <w:shd w:val="clear" w:color="auto" w:fill="FFFFFF"/>
+            <w:vAlign w:val="bottom"/>
+            <w:hideMark/>
+          </w:tcPr>
+          <w:p>
+            <w:pPr>
+              <w:spacing w:after="0" w:line="240" w:lineRule="auto"/>
+              <w:jc w:val="center"/>
+              <w:textAlignment w:val="baseline"/>
+              <w:rPr>
+                <w:rFonts w:ascii="Times New Roman" w:eastAsia="Times New Roman" w:hAnsi="Times New Roman" w:cs="Times New Roman"/>
+                <w:sz w:val="24"/>
+                <w:szCs w:val="24"/>
+                <w:lang w:eastAsia="en-CA"/>
+              </w:rPr>
+            </w:pPr>
+            <w:r>
+              <w:rPr>
+                <w:rFonts w:ascii="Cambria" w:eastAsia="Times New Roman" w:hAnsi="Cambria" w:cs="Times New Roman"/>
+                <w:b/>
+                <w:bCs/>
+                <w:color w:val="FFFFFF"/>
+                <w:sz w:val="20"/>
+                <w:szCs w:val="20"/>
+                <w:lang w:val="en-US" w:eastAsia="en-CA"/>
+              </w:rPr>
+              <w:t> </w:t>
+            </w:r>
+            <w:r>
+              <w:rPr>
+                <w:rFonts w:ascii="Cambria" w:eastAsia="Times New Roman" w:hAnsi="Cambria" w:cs="Times New Roman"/>
+                <w:color w:val="FFFFFF"/>
+                <w:sz w:val="20"/>
+                <w:szCs w:val="20"/>
+                <w:lang w:eastAsia="en-CA"/>
+              </w:rPr>
+              <w:t> </w:t>
+            </w:r>
+          </w:p>
+        </w:tc>
+        <w:tc>
+          <w:tcPr>
+            <w:tcW w:w="1050" w:type="dxa"/>
+            <w:tcBorders>
+              <w:top w:val="single" w:sz="6" w:space="0" w:color="CCCCCC"/>
+              <w:left w:val="single" w:sz="6" w:space="0" w:color="CCCCCC"/>
+              <w:bottom w:val="single" w:sz="6" w:space="0" w:color="CCCCCC"/>
+              <w:right w:val="single" w:sz="6" w:space="0" w:color="CCCCCC"/>
+            </w:tcBorders>
+            <w:shd w:val="clear" w:color="auto" w:fill="FFFFFF"/>
+            <w:hideMark/>
+          </w:tcPr>
+          <w:p>
+            <w:pPr>
+              <w:spacing w:after="0" w:line="240" w:lineRule="auto"/>
+              <w:textAlignment w:val="baseline"/>
+              <w:rPr>
+                <w:rFonts w:ascii="Times New Roman" w:eastAsia="Times New Roman" w:hAnsi="Times New Roman" w:cs="Times New Roman"/>
+                <w:sz w:val="24"/>
+                <w:szCs w:val="24"/>
+                <w:lang w:eastAsia="en-CA"/>
+              </w:rPr>
+            </w:pPr>
+            <w:r>
+              <w:rPr>
+                <w:rFonts w:ascii="Cambria" w:eastAsia="Times New Roman" w:hAnsi="Cambria" w:cs="Times New Roman"/>
+                <w:color w:val="000000"/>
+                <w:sz w:val="20"/>
+                <w:szCs w:val="20"/>
+                <w:lang w:val="en-US" w:eastAsia="en-CA"/>
+              </w:rPr>
+              <w:t>An employee</w:t>
+            </w:r>
+            <w:r>
+              <w:rPr>
+                <w:rFonts w:ascii="Cambria" w:eastAsia="Times New Roman" w:hAnsi="Cambria" w:cs="Times New Roman"/>
+                <w:color w:val="000000"/>
+                <w:sz w:val="20"/>
+                <w:szCs w:val="20"/>
+                <w:lang w:eastAsia="en-CA"/>
+              </w:rPr>
+              <w:t> </w:t>
+            </w:r>
+          </w:p>
+        </w:tc>
+        <w:tc>
+          <w:tcPr>
+            <w:tcW w:w="2655" w:type="dxa"/>
+            <w:tcBorders>
+              <w:top w:val="single" w:sz="6" w:space="0" w:color="CCCCCC"/>
+              <w:left w:val="single" w:sz="6" w:space="0" w:color="CCCCCC"/>
+              <w:bottom w:val="single" w:sz="6" w:space="0" w:color="CCCCCC"/>
+              <w:right w:val="single" w:sz="6" w:space="0" w:color="CCCCCC"/>
+            </w:tcBorders>
+            <w:shd w:val="clear" w:color="auto" w:fill="FFFFFF"/>
+            <w:hideMark/>
+          </w:tcPr>
+          <w:p>
+            <w:pPr>
+              <w:spacing w:after="0" w:line="240" w:lineRule="auto"/>
+              <w:textAlignment w:val="baseline"/>
+              <w:rPr>
+                <w:rFonts w:ascii="Times New Roman" w:eastAsia="Times New Roman" w:hAnsi="Times New Roman" w:cs="Times New Roman"/>
+                <w:sz w:val="24"/>
+                <w:szCs w:val="24"/>
+                <w:lang w:eastAsia="en-CA"/>
+              </w:rPr>
+            </w:pPr>
+            <w:r>
+              <w:rPr>
+                <w:rFonts w:ascii="Cambria" w:eastAsia="Times New Roman" w:hAnsi="Cambria" w:cs="Times New Roman"/>
+                <w:sz w:val="20"/>
+                <w:szCs w:val="20"/>
+                <w:lang w:val="en-US" w:eastAsia="en-CA"/>
+              </w:rPr>
+              <w:t>save employee’s name into the database</w:t>
+            </w:r>
+            <w:r>
+              <w:rPr>
+                <w:rFonts w:ascii="Cambria" w:eastAsia="Times New Roman" w:hAnsi="Cambria" w:cs="Times New Roman"/>
+                <w:sz w:val="20"/>
+                <w:szCs w:val="20"/>
+                <w:lang w:eastAsia="en-CA"/>
+              </w:rPr>
+              <w:t> </w:t>
+            </w:r>
+          </w:p>
+        </w:tc>
+        <w:tc>
+          <w:tcPr>
+            <w:tcW w:w="2880" w:type="dxa"/>
+            <w:tcBorders>
+              <w:top w:val="single" w:sz="6" w:space="0" w:color="CCCCCC"/>
+              <w:left w:val="single" w:sz="6" w:space="0" w:color="CCCCCC"/>
+              <w:bottom w:val="single" w:sz="6" w:space="0" w:color="CCCCCC"/>
+              <w:right w:val="single" w:sz="6" w:space="0" w:color="CCCCCC"/>
+            </w:tcBorders>
+            <w:shd w:val="clear" w:color="auto" w:fill="FFFFFF"/>
+            <w:hideMark/>
+          </w:tcPr>
+          <w:p>
+            <w:pPr>
+              <w:spacing w:after="0" w:line="240" w:lineRule="auto"/>
+              <w:textAlignment w:val="baseline"/>
+              <w:rPr>
+                <w:rFonts w:ascii="Times New Roman" w:eastAsia="Times New Roman" w:hAnsi="Times New Roman" w:cs="Times New Roman"/>
+                <w:sz w:val="24"/>
+                <w:szCs w:val="24"/>
+                <w:lang w:eastAsia="en-CA"/>
+              </w:rPr>
+            </w:pPr>
+            <w:r>
+              <w:rPr>
+                <w:rFonts w:ascii="Cambria" w:eastAsia="Times New Roman" w:hAnsi="Cambria" w:cs="Times New Roman"/>
+                <w:sz w:val="20"/>
+                <w:szCs w:val="20"/>
+                <w:lang w:val="en-US" w:eastAsia="en-CA"/>
+              </w:rPr>
+              <w:t>It can be recorded and viewed later</w:t>
+            </w:r>
+            <w:r>
+              <w:rPr>
+                <w:rFonts w:ascii="Cambria" w:eastAsia="Times New Roman" w:hAnsi="Cambria" w:cs="Times New Roman"/>
+                <w:sz w:val="20"/>
+                <w:szCs w:val="20"/>
+                <w:lang w:eastAsia="en-CA"/>
+              </w:rPr>
+              <w:t> </w:t>
+            </w:r>
+          </w:p>
+        </w:tc>
+        <w:tc>
+          <w:tcPr>
+            <w:tcW w:w="2655" w:type="dxa"/>
+            <w:gridSpan w:val="2"/>
+            <w:tcBorders>
+              <w:top w:val="single" w:sz="6" w:space="0" w:color="CCCCCC"/>
+              <w:left w:val="single" w:sz="6" w:space="0" w:color="CCCCCC"/>
+              <w:bottom w:val="single" w:sz="6" w:space="0" w:color="CCCCCC"/>
+              <w:right w:val="single" w:sz="6" w:space="0" w:color="CCCCCC"/>
+            </w:tcBorders>
+            <w:shd w:val="clear" w:color="auto" w:fill="FFFFFF"/>
+            <w:hideMark/>
+          </w:tcPr>
+          <w:p>
+            <w:pPr>
+              <w:spacing w:after="0" w:line="240" w:lineRule="auto"/>
+              <w:textAlignment w:val="baseline"/>
+              <w:rPr>
+                <w:rFonts w:ascii="Times New Roman" w:eastAsia="Times New Roman" w:hAnsi="Times New Roman" w:cs="Times New Roman"/>
+                <w:sz w:val="24"/>
+                <w:szCs w:val="24"/>
+                <w:lang w:eastAsia="en-CA"/>
+              </w:rPr>
+            </w:pPr>
+            <w:r>
+              <w:rPr>
+                <w:rFonts w:ascii="Cambria" w:eastAsia="Times New Roman" w:hAnsi="Cambria" w:cs="Times New Roman"/>
+                <w:sz w:val="20"/>
+                <w:szCs w:val="20"/>
+                <w:lang w:val="en-US" w:eastAsia="en-CA"/>
+              </w:rPr>
+              <w:t>View the Database to see if it was stored</w:t>
+            </w:r>
+            <w:r>
+              <w:rPr>
+                <w:rFonts w:ascii="Cambria" w:eastAsia="Times New Roman" w:hAnsi="Cambria" w:cs="Times New Roman"/>
+                <w:sz w:val="20"/>
+                <w:szCs w:val="20"/>
+                <w:lang w:eastAsia="en-CA"/>
+              </w:rPr>
+              <w:t> </w:t>
+            </w:r>
+          </w:p>
+        </w:tc>
+      </w:tr>
+      <w:tr>
+        <w:trPr>
+          <w:trHeight w:val="765"/>
+        </w:trPr>
+        <w:tc>
+          <w:tcPr>
+            <w:tcW w:w="345" w:type="dxa"/>
+            <w:tcBorders>
+              <w:top w:val="nil"/>
+              <w:left w:val="nil"/>
+              <w:bottom w:val="nil"/>
+              <w:right w:val="nil"/>
+            </w:tcBorders>
+            <w:shd w:val="clear" w:color="auto" w:fill="FFFFFF"/>
+            <w:vAlign w:val="center"/>
+            <w:hideMark/>
+          </w:tcPr>
+          <w:p>
+            <w:pPr>
+              <w:spacing w:after="0" w:line="240" w:lineRule="auto"/>
+              <w:textAlignment w:val="baseline"/>
+              <w:rPr>
+                <w:rFonts w:ascii="Times New Roman" w:eastAsia="Times New Roman" w:hAnsi="Times New Roman" w:cs="Times New Roman"/>
+                <w:sz w:val="24"/>
+                <w:szCs w:val="24"/>
+                <w:lang w:eastAsia="en-CA"/>
+              </w:rPr>
+            </w:pPr>
+            <w:r>
+              <w:rPr>
+                <w:rFonts w:ascii="Calibri" w:eastAsia="Times New Roman" w:hAnsi="Calibri" w:cs="Calibri"/>
+                <w:lang w:eastAsia="en-CA"/>
+              </w:rPr>
+              <w:t> </w:t>
+            </w:r>
+          </w:p>
+        </w:tc>
+        <w:tc>
+          <w:tcPr>
+            <w:tcW w:w="1050" w:type="dxa"/>
+            <w:tcBorders>
+              <w:top w:val="single" w:sz="6" w:space="0" w:color="CCCCCC"/>
+              <w:left w:val="nil"/>
+              <w:bottom w:val="single" w:sz="6" w:space="0" w:color="CCCCCC"/>
+              <w:right w:val="single" w:sz="6" w:space="0" w:color="CCCCCC"/>
+            </w:tcBorders>
+            <w:shd w:val="clear" w:color="auto" w:fill="FFFFFF"/>
+            <w:hideMark/>
+          </w:tcPr>
+          <w:p>
+            <w:pPr>
+              <w:spacing w:after="0" w:line="240" w:lineRule="auto"/>
+              <w:textAlignment w:val="baseline"/>
+              <w:rPr>
+                <w:rFonts w:ascii="Times New Roman" w:eastAsia="Times New Roman" w:hAnsi="Times New Roman" w:cs="Times New Roman"/>
+                <w:sz w:val="24"/>
+                <w:szCs w:val="24"/>
+                <w:lang w:eastAsia="en-CA"/>
+              </w:rPr>
+            </w:pPr>
+            <w:r>
+              <w:rPr>
+                <w:rFonts w:ascii="Cambria" w:eastAsia="Times New Roman" w:hAnsi="Cambria" w:cs="Times New Roman"/>
+                <w:color w:val="000000"/>
+                <w:sz w:val="20"/>
+                <w:szCs w:val="20"/>
+                <w:lang w:val="en-US" w:eastAsia="en-CA"/>
+              </w:rPr>
+              <w:t>An employee</w:t>
+            </w:r>
+            <w:r>
+              <w:rPr>
+                <w:rFonts w:ascii="Cambria" w:eastAsia="Times New Roman" w:hAnsi="Cambria" w:cs="Times New Roman"/>
+                <w:color w:val="000000"/>
+                <w:sz w:val="20"/>
+                <w:szCs w:val="20"/>
+                <w:lang w:eastAsia="en-CA"/>
+              </w:rPr>
+              <w:t> </w:t>
+            </w:r>
+          </w:p>
+          <w:p>
+            <w:pPr>
+              <w:spacing w:after="0" w:line="240" w:lineRule="auto"/>
+              <w:textAlignment w:val="baseline"/>
+              <w:rPr>
+                <w:rFonts w:ascii="Times New Roman" w:eastAsia="Times New Roman" w:hAnsi="Times New Roman" w:cs="Times New Roman"/>
+                <w:sz w:val="24"/>
+                <w:szCs w:val="24"/>
+                <w:lang w:eastAsia="en-CA"/>
+              </w:rPr>
+            </w:pPr>
+            <w:r>
+              <w:rPr>
+                <w:rFonts w:ascii="Cambria" w:eastAsia="Times New Roman" w:hAnsi="Cambria" w:cs="Times New Roman"/>
+                <w:color w:val="000000"/>
+                <w:sz w:val="20"/>
+                <w:szCs w:val="20"/>
+                <w:lang w:eastAsia="en-CA"/>
+              </w:rPr>
+              <w:t> </w:t>
+            </w:r>
+          </w:p>
+        </w:tc>
+        <w:tc>
+          <w:tcPr>
+            <w:tcW w:w="2655" w:type="dxa"/>
+            <w:tcBorders>
+              <w:top w:val="single" w:sz="6" w:space="0" w:color="CCCCCC"/>
+              <w:left w:val="single" w:sz="6" w:space="0" w:color="CCCCCC"/>
+              <w:bottom w:val="single" w:sz="6" w:space="0" w:color="CCCCCC"/>
+              <w:right w:val="single" w:sz="6" w:space="0" w:color="CCCCCC"/>
+            </w:tcBorders>
+            <w:shd w:val="clear" w:color="auto" w:fill="FFFFFF"/>
+            <w:hideMark/>
+          </w:tcPr>
+          <w:p>
+            <w:pPr>
+              <w:spacing w:after="0" w:line="240" w:lineRule="auto"/>
+              <w:textAlignment w:val="baseline"/>
+              <w:rPr>
+                <w:rFonts w:ascii="Times New Roman" w:eastAsia="Times New Roman" w:hAnsi="Times New Roman" w:cs="Times New Roman"/>
+                <w:sz w:val="24"/>
+                <w:szCs w:val="24"/>
+                <w:lang w:eastAsia="en-CA"/>
+              </w:rPr>
+            </w:pPr>
+            <w:r>
+              <w:rPr>
+                <w:rFonts w:ascii="Cambria" w:eastAsia="Times New Roman" w:hAnsi="Cambria" w:cs="Times New Roman"/>
+                <w:sz w:val="20"/>
+                <w:szCs w:val="20"/>
+                <w:lang w:val="en-US" w:eastAsia="en-CA"/>
+              </w:rPr>
+              <w:t>Change the language</w:t>
+            </w:r>
+            <w:r>
+              <w:rPr>
+                <w:rFonts w:ascii="Cambria" w:eastAsia="Times New Roman" w:hAnsi="Cambria" w:cs="Times New Roman"/>
+                <w:sz w:val="20"/>
+                <w:szCs w:val="20"/>
+                <w:lang w:eastAsia="en-CA"/>
+              </w:rPr>
+              <w:t> </w:t>
+            </w:r>
+          </w:p>
+        </w:tc>
+        <w:tc>
+          <w:tcPr>
+            <w:tcW w:w="2880" w:type="dxa"/>
+            <w:tcBorders>
+              <w:top w:val="single" w:sz="6" w:space="0" w:color="CCCCCC"/>
+              <w:left w:val="single" w:sz="6" w:space="0" w:color="CCCCCC"/>
+              <w:bottom w:val="single" w:sz="6" w:space="0" w:color="CCCCCC"/>
+              <w:right w:val="single" w:sz="6" w:space="0" w:color="CCCCCC"/>
+            </w:tcBorders>
+            <w:shd w:val="clear" w:color="auto" w:fill="FFFFFF"/>
+            <w:hideMark/>
+          </w:tcPr>
+          <w:p>
+            <w:pPr>
+              <w:spacing w:after="0" w:line="240" w:lineRule="auto"/>
+              <w:textAlignment w:val="baseline"/>
+              <w:rPr>
+                <w:rFonts w:ascii="Times New Roman" w:eastAsia="Times New Roman" w:hAnsi="Times New Roman" w:cs="Times New Roman"/>
+                <w:sz w:val="24"/>
+                <w:szCs w:val="24"/>
+                <w:lang w:eastAsia="en-CA"/>
+              </w:rPr>
+            </w:pPr>
+            <w:r>
+              <w:rPr>
+                <w:rFonts w:ascii="Cambria" w:eastAsia="Times New Roman" w:hAnsi="Cambria" w:cs="Times New Roman"/>
+                <w:sz w:val="20"/>
+                <w:szCs w:val="20"/>
+                <w:lang w:val="en-US" w:eastAsia="en-CA"/>
+              </w:rPr>
+              <w:t>It will be easier to navigate through the application</w:t>
+            </w:r>
+            <w:r>
+              <w:rPr>
+                <w:rFonts w:ascii="Cambria" w:eastAsia="Times New Roman" w:hAnsi="Cambria" w:cs="Times New Roman"/>
+                <w:sz w:val="20"/>
+                <w:szCs w:val="20"/>
+                <w:lang w:eastAsia="en-CA"/>
+              </w:rPr>
+              <w:t> </w:t>
+            </w:r>
+          </w:p>
+        </w:tc>
+        <w:tc>
+          <w:tcPr>
+            <w:tcW w:w="2310" w:type="dxa"/>
+            <w:tcBorders>
+              <w:top w:val="single" w:sz="6" w:space="0" w:color="CCCCCC"/>
+              <w:left w:val="single" w:sz="6" w:space="0" w:color="CCCCCC"/>
+              <w:bottom w:val="single" w:sz="6" w:space="0" w:color="CCCCCC"/>
+              <w:right w:val="single" w:sz="6" w:space="0" w:color="CCCCCC"/>
+            </w:tcBorders>
+            <w:shd w:val="clear" w:color="auto" w:fill="FFFFFF"/>
+            <w:hideMark/>
+          </w:tcPr>
+          <w:p>
+            <w:pPr>
+              <w:spacing w:after="0" w:line="240" w:lineRule="auto"/>
+              <w:textAlignment w:val="baseline"/>
+              <w:rPr>
+                <w:rFonts w:ascii="Times New Roman" w:eastAsia="Times New Roman" w:hAnsi="Times New Roman" w:cs="Times New Roman"/>
+                <w:sz w:val="24"/>
+                <w:szCs w:val="24"/>
+                <w:lang w:eastAsia="en-CA"/>
+              </w:rPr>
+            </w:pPr>
+            <w:r>
+              <w:rPr>
+                <w:rFonts w:ascii="Cambria" w:eastAsia="Times New Roman" w:hAnsi="Cambria" w:cs="Times New Roman"/>
+                <w:sz w:val="20"/>
+                <w:szCs w:val="20"/>
+                <w:lang w:val="en-US" w:eastAsia="en-CA"/>
+              </w:rPr>
+              <w:t>See if the language changes on all the pages</w:t>
+            </w:r>
+            <w:r>
+              <w:rPr>
+                <w:rFonts w:ascii="Cambria" w:eastAsia="Times New Roman" w:hAnsi="Cambria" w:cs="Times New Roman"/>
+                <w:sz w:val="20"/>
+                <w:szCs w:val="20"/>
+                <w:lang w:eastAsia="en-CA"/>
+              </w:rPr>
+              <w:t> </w:t>
+            </w:r>
+          </w:p>
+        </w:tc>
+        <w:tc>
+          <w:tcPr>
+            <w:tcW w:w="0" w:type="auto"/>
+            <w:shd w:val="clear" w:color="auto" w:fill="auto"/>
+            <w:vAlign w:val="center"/>
+            <w:hideMark/>
+          </w:tcPr>
+          <w:p>
+            <w:pPr>
+              <w:spacing w:after="0" w:line="240" w:lineRule="auto"/>
+              <w:rPr>
+                <w:rFonts w:ascii="Times New Roman" w:eastAsia="Times New Roman" w:hAnsi="Times New Roman" w:cs="Times New Roman"/>
+                <w:sz w:val="20"/>
+                <w:szCs w:val="20"/>
+                <w:lang w:eastAsia="en-CA"/>
+              </w:rPr>
+            </w:pPr>
+          </w:p>
+        </w:tc>
+      </w:tr>
+      <w:tr>
+        <w:trPr>
+          <w:trHeight w:val="480"/>
+        </w:trPr>
+        <w:tc>
+          <w:tcPr>
+            <w:tcW w:w="345" w:type="dxa"/>
+            <w:tcBorders>
+              <w:top w:val="nil"/>
+              <w:left w:val="nil"/>
+              <w:bottom w:val="nil"/>
+              <w:right w:val="nil"/>
+            </w:tcBorders>
+            <w:shd w:val="clear" w:color="auto" w:fill="auto"/>
+            <w:vAlign w:val="center"/>
+            <w:hideMark/>
+          </w:tcPr>
+          <w:p>
+            <w:pPr>
+              <w:spacing w:after="0" w:line="240" w:lineRule="auto"/>
+              <w:textAlignment w:val="baseline"/>
+              <w:rPr>
+                <w:rFonts w:ascii="Times New Roman" w:eastAsia="Times New Roman" w:hAnsi="Times New Roman" w:cs="Times New Roman"/>
+                <w:sz w:val="24"/>
+                <w:szCs w:val="24"/>
+                <w:lang w:eastAsia="en-CA"/>
+              </w:rPr>
+            </w:pPr>
+            <w:r>
+              <w:rPr>
+                <w:rFonts w:ascii="Calibri" w:eastAsia="Times New Roman" w:hAnsi="Calibri" w:cs="Calibri"/>
+                <w:lang w:eastAsia="en-CA"/>
+              </w:rPr>
+              <w:t> </w:t>
+            </w:r>
+          </w:p>
+        </w:tc>
+        <w:tc>
+          <w:tcPr>
+            <w:tcW w:w="1050" w:type="dxa"/>
+            <w:tcBorders>
+              <w:top w:val="single" w:sz="6" w:space="0" w:color="CCCCCC"/>
+              <w:left w:val="nil"/>
+              <w:bottom w:val="single" w:sz="6" w:space="0" w:color="CCCCCC"/>
+              <w:right w:val="single" w:sz="6" w:space="0" w:color="CCCCCC"/>
+            </w:tcBorders>
+            <w:shd w:val="clear" w:color="auto" w:fill="FFFFFF"/>
+            <w:hideMark/>
+          </w:tcPr>
+          <w:p>
+            <w:pPr>
+              <w:spacing w:after="0" w:line="240" w:lineRule="auto"/>
+              <w:textAlignment w:val="baseline"/>
+              <w:rPr>
+                <w:rFonts w:ascii="Times New Roman" w:eastAsia="Times New Roman" w:hAnsi="Times New Roman" w:cs="Times New Roman"/>
+                <w:sz w:val="24"/>
+                <w:szCs w:val="24"/>
+                <w:lang w:eastAsia="en-CA"/>
+              </w:rPr>
+            </w:pPr>
+            <w:r>
+              <w:rPr>
+                <w:rFonts w:ascii="Cambria" w:eastAsia="Times New Roman" w:hAnsi="Cambria" w:cs="Times New Roman"/>
+                <w:color w:val="000000"/>
+                <w:sz w:val="20"/>
+                <w:szCs w:val="20"/>
+                <w:lang w:val="en-US" w:eastAsia="en-CA"/>
+              </w:rPr>
+              <w:t>An employee</w:t>
+            </w:r>
+            <w:r>
+              <w:rPr>
+                <w:rFonts w:ascii="Cambria" w:eastAsia="Times New Roman" w:hAnsi="Cambria" w:cs="Times New Roman"/>
+                <w:color w:val="000000"/>
+                <w:sz w:val="20"/>
+                <w:szCs w:val="20"/>
+                <w:lang w:eastAsia="en-CA"/>
+              </w:rPr>
+              <w:t> </w:t>
+            </w:r>
+          </w:p>
+        </w:tc>
+        <w:tc>
+          <w:tcPr>
+            <w:tcW w:w="2655" w:type="dxa"/>
+            <w:tcBorders>
+              <w:top w:val="single" w:sz="6" w:space="0" w:color="CCCCCC"/>
+              <w:left w:val="single" w:sz="6" w:space="0" w:color="CCCCCC"/>
+              <w:bottom w:val="single" w:sz="6" w:space="0" w:color="CCCCCC"/>
+              <w:right w:val="single" w:sz="6" w:space="0" w:color="CCCCCC"/>
+            </w:tcBorders>
+            <w:shd w:val="clear" w:color="auto" w:fill="FFFFFF"/>
+            <w:hideMark/>
+          </w:tcPr>
+          <w:p>
+            <w:pPr>
+              <w:spacing w:after="0" w:line="240" w:lineRule="auto"/>
+              <w:textAlignment w:val="baseline"/>
+              <w:rPr>
+                <w:rFonts w:ascii="Times New Roman" w:eastAsia="Times New Roman" w:hAnsi="Times New Roman" w:cs="Times New Roman"/>
+                <w:sz w:val="24"/>
+                <w:szCs w:val="24"/>
+                <w:lang w:eastAsia="en-CA"/>
+              </w:rPr>
+            </w:pPr>
+            <w:r>
+              <w:rPr>
+                <w:rFonts w:ascii="Cambria" w:eastAsia="Times New Roman" w:hAnsi="Cambria" w:cs="Times New Roman"/>
+                <w:sz w:val="20"/>
+                <w:szCs w:val="20"/>
+                <w:lang w:val="en-US" w:eastAsia="en-CA"/>
+              </w:rPr>
+              <w:t>Change the page </w:t>
+            </w:r>
+            <w:r>
+              <w:rPr>
+                <w:rFonts w:ascii="Cambria" w:eastAsia="Times New Roman" w:hAnsi="Cambria" w:cs="Times New Roman"/>
+                <w:sz w:val="20"/>
+                <w:szCs w:val="20"/>
+                <w:lang w:eastAsia="en-CA"/>
+              </w:rPr>
+              <w:t> </w:t>
+            </w:r>
+          </w:p>
+        </w:tc>
+        <w:tc>
+          <w:tcPr>
+            <w:tcW w:w="2880" w:type="dxa"/>
+            <w:tcBorders>
+              <w:top w:val="single" w:sz="6" w:space="0" w:color="CCCCCC"/>
+              <w:left w:val="single" w:sz="6" w:space="0" w:color="CCCCCC"/>
+              <w:bottom w:val="single" w:sz="6" w:space="0" w:color="CCCCCC"/>
+              <w:right w:val="single" w:sz="6" w:space="0" w:color="CCCCCC"/>
+            </w:tcBorders>
+            <w:shd w:val="clear" w:color="auto" w:fill="FFFFFF"/>
+            <w:hideMark/>
+          </w:tcPr>
+          <w:p>
+            <w:pPr>
+              <w:spacing w:after="0" w:line="240" w:lineRule="auto"/>
+              <w:textAlignment w:val="baseline"/>
+              <w:rPr>
+                <w:rFonts w:ascii="Times New Roman" w:eastAsia="Times New Roman" w:hAnsi="Times New Roman" w:cs="Times New Roman"/>
+                <w:sz w:val="24"/>
+                <w:szCs w:val="24"/>
+                <w:lang w:eastAsia="en-CA"/>
+              </w:rPr>
+            </w:pPr>
+            <w:r>
+              <w:rPr>
+                <w:rFonts w:ascii="Cambria" w:eastAsia="Times New Roman" w:hAnsi="Cambria" w:cs="Times New Roman"/>
+                <w:sz w:val="20"/>
+                <w:szCs w:val="20"/>
+                <w:lang w:val="en-US" w:eastAsia="en-CA"/>
+              </w:rPr>
+              <w:t>The employee can either add, view, or modify data</w:t>
+            </w:r>
+            <w:r>
+              <w:rPr>
+                <w:rFonts w:ascii="Cambria" w:eastAsia="Times New Roman" w:hAnsi="Cambria" w:cs="Times New Roman"/>
+                <w:sz w:val="20"/>
+                <w:szCs w:val="20"/>
+                <w:lang w:eastAsia="en-CA"/>
+              </w:rPr>
+              <w:t> </w:t>
+            </w:r>
+          </w:p>
+        </w:tc>
+        <w:tc>
+          <w:tcPr>
+            <w:tcW w:w="2310" w:type="dxa"/>
+            <w:tcBorders>
+              <w:top w:val="single" w:sz="6" w:space="0" w:color="CCCCCC"/>
+              <w:left w:val="single" w:sz="6" w:space="0" w:color="CCCCCC"/>
+              <w:bottom w:val="single" w:sz="6" w:space="0" w:color="CCCCCC"/>
+              <w:right w:val="single" w:sz="6" w:space="0" w:color="CCCCCC"/>
+            </w:tcBorders>
+            <w:shd w:val="clear" w:color="auto" w:fill="FFFFFF"/>
+            <w:hideMark/>
+          </w:tcPr>
+          <w:p>
+            <w:pPr>
+              <w:spacing w:after="0" w:line="240" w:lineRule="auto"/>
+              <w:textAlignment w:val="baseline"/>
+              <w:rPr>
+                <w:rFonts w:ascii="Times New Roman" w:eastAsia="Times New Roman" w:hAnsi="Times New Roman" w:cs="Times New Roman"/>
+                <w:sz w:val="24"/>
+                <w:szCs w:val="24"/>
+                <w:lang w:eastAsia="en-CA"/>
+              </w:rPr>
+            </w:pPr>
+            <w:r>
+              <w:rPr>
+                <w:rFonts w:ascii="Cambria" w:eastAsia="Times New Roman" w:hAnsi="Cambria" w:cs="Times New Roman"/>
+                <w:sz w:val="20"/>
+                <w:szCs w:val="20"/>
+                <w:lang w:val="en-US" w:eastAsia="en-CA"/>
+              </w:rPr>
+              <w:t>See if the page changed </w:t>
+            </w:r>
+            <w:r>
+              <w:rPr>
+                <w:rFonts w:ascii="Cambria" w:eastAsia="Times New Roman" w:hAnsi="Cambria" w:cs="Times New Roman"/>
+                <w:sz w:val="20"/>
+                <w:szCs w:val="20"/>
+                <w:lang w:eastAsia="en-CA"/>
+              </w:rPr>
+              <w:t> </w:t>
+            </w:r>
+          </w:p>
+        </w:tc>
+        <w:tc>
+          <w:tcPr>
+            <w:tcW w:w="0" w:type="auto"/>
+            <w:shd w:val="clear" w:color="auto" w:fill="auto"/>
+            <w:vAlign w:val="center"/>
+            <w:hideMark/>
+          </w:tcPr>
+          <w:p>
+            <w:pPr>
+              <w:spacing w:after="0" w:line="240" w:lineRule="auto"/>
+              <w:rPr>
+                <w:rFonts w:ascii="Times New Roman" w:eastAsia="Times New Roman" w:hAnsi="Times New Roman" w:cs="Times New Roman"/>
+                <w:sz w:val="20"/>
+                <w:szCs w:val="20"/>
+                <w:lang w:eastAsia="en-CA"/>
+              </w:rPr>
+            </w:pPr>
+          </w:p>
+        </w:tc>
+      </w:tr>
+      <w:tr>
+        <w:trPr>
+          <w:trHeight w:val="660"/>
+        </w:trPr>
+        <w:tc>
+          <w:tcPr>
+            <w:tcW w:w="345" w:type="dxa"/>
+            <w:tcBorders>
+              <w:top w:val="nil"/>
+              <w:left w:val="nil"/>
+              <w:bottom w:val="nil"/>
+              <w:right w:val="nil"/>
+            </w:tcBorders>
+            <w:shd w:val="clear" w:color="auto" w:fill="FFFFFF"/>
+            <w:vAlign w:val="center"/>
+            <w:hideMark/>
+          </w:tcPr>
+          <w:p>
+            <w:pPr>
+              <w:spacing w:after="0" w:line="240" w:lineRule="auto"/>
+              <w:textAlignment w:val="baseline"/>
+              <w:rPr>
+                <w:rFonts w:ascii="Times New Roman" w:eastAsia="Times New Roman" w:hAnsi="Times New Roman" w:cs="Times New Roman"/>
+                <w:sz w:val="24"/>
+                <w:szCs w:val="24"/>
+                <w:lang w:eastAsia="en-CA"/>
+              </w:rPr>
+            </w:pPr>
+            <w:r>
+              <w:rPr>
+                <w:rFonts w:ascii="Calibri" w:eastAsia="Times New Roman" w:hAnsi="Calibri" w:cs="Calibri"/>
+                <w:lang w:eastAsia="en-CA"/>
+              </w:rPr>
+              <w:t> </w:t>
+            </w:r>
+          </w:p>
+        </w:tc>
+        <w:tc>
+          <w:tcPr>
+            <w:tcW w:w="1050" w:type="dxa"/>
+            <w:tcBorders>
+              <w:top w:val="single" w:sz="6" w:space="0" w:color="CCCCCC"/>
+              <w:left w:val="nil"/>
+              <w:bottom w:val="single" w:sz="6" w:space="0" w:color="CCCCCC"/>
+              <w:right w:val="single" w:sz="6" w:space="0" w:color="CCCCCC"/>
+            </w:tcBorders>
+            <w:shd w:val="clear" w:color="auto" w:fill="FFFFFF"/>
+            <w:hideMark/>
+          </w:tcPr>
+          <w:p>
+            <w:pPr>
+              <w:spacing w:after="0" w:line="240" w:lineRule="auto"/>
+              <w:textAlignment w:val="baseline"/>
+              <w:rPr>
+                <w:rFonts w:ascii="Times New Roman" w:eastAsia="Times New Roman" w:hAnsi="Times New Roman" w:cs="Times New Roman"/>
+                <w:sz w:val="24"/>
+                <w:szCs w:val="24"/>
+                <w:lang w:eastAsia="en-CA"/>
+              </w:rPr>
+            </w:pPr>
+            <w:r>
+              <w:rPr>
+                <w:rFonts w:ascii="Cambria" w:eastAsia="Times New Roman" w:hAnsi="Cambria" w:cs="Times New Roman"/>
+                <w:color w:val="000000"/>
+                <w:sz w:val="20"/>
+                <w:szCs w:val="20"/>
+                <w:lang w:val="en-US" w:eastAsia="en-CA"/>
+              </w:rPr>
+              <w:t>An employee</w:t>
+            </w:r>
+            <w:r>
+              <w:rPr>
+                <w:rFonts w:ascii="Cambria" w:eastAsia="Times New Roman" w:hAnsi="Cambria" w:cs="Times New Roman"/>
+                <w:color w:val="000000"/>
+                <w:sz w:val="20"/>
+                <w:szCs w:val="20"/>
+                <w:lang w:eastAsia="en-CA"/>
+              </w:rPr>
+              <w:t> </w:t>
+            </w:r>
+          </w:p>
+        </w:tc>
+        <w:tc>
+          <w:tcPr>
+            <w:tcW w:w="2655" w:type="dxa"/>
+            <w:tcBorders>
+              <w:top w:val="single" w:sz="6" w:space="0" w:color="CCCCCC"/>
+              <w:left w:val="single" w:sz="6" w:space="0" w:color="CCCCCC"/>
+              <w:bottom w:val="single" w:sz="6" w:space="0" w:color="CCCCCC"/>
+              <w:right w:val="single" w:sz="6" w:space="0" w:color="CCCCCC"/>
+            </w:tcBorders>
+            <w:shd w:val="clear" w:color="auto" w:fill="FFFFFF"/>
+            <w:hideMark/>
+          </w:tcPr>
+          <w:p>
+            <w:pPr>
+              <w:spacing w:after="0" w:line="240" w:lineRule="auto"/>
+              <w:textAlignment w:val="baseline"/>
+              <w:rPr>
+                <w:rFonts w:ascii="Times New Roman" w:eastAsia="Times New Roman" w:hAnsi="Times New Roman" w:cs="Times New Roman"/>
+                <w:sz w:val="24"/>
+                <w:szCs w:val="24"/>
+                <w:lang w:eastAsia="en-CA"/>
+              </w:rPr>
+            </w:pPr>
+            <w:r>
+              <w:rPr>
+                <w:rFonts w:ascii="Cambria" w:eastAsia="Times New Roman" w:hAnsi="Cambria" w:cs="Times New Roman"/>
+                <w:sz w:val="20"/>
+                <w:szCs w:val="20"/>
+                <w:lang w:val="en-US" w:eastAsia="en-CA"/>
+              </w:rPr>
+              <w:t>Add data</w:t>
+            </w:r>
+            <w:r>
+              <w:rPr>
+                <w:rFonts w:ascii="Cambria" w:eastAsia="Times New Roman" w:hAnsi="Cambria" w:cs="Times New Roman"/>
+                <w:sz w:val="20"/>
+                <w:szCs w:val="20"/>
+                <w:lang w:eastAsia="en-CA"/>
+              </w:rPr>
+              <w:t> </w:t>
+            </w:r>
+          </w:p>
+        </w:tc>
+        <w:tc>
+          <w:tcPr>
+            <w:tcW w:w="2880" w:type="dxa"/>
+            <w:tcBorders>
+              <w:top w:val="single" w:sz="6" w:space="0" w:color="CCCCCC"/>
+              <w:left w:val="single" w:sz="6" w:space="0" w:color="CCCCCC"/>
+              <w:bottom w:val="single" w:sz="6" w:space="0" w:color="CCCCCC"/>
+              <w:right w:val="single" w:sz="6" w:space="0" w:color="CCCCCC"/>
+            </w:tcBorders>
+            <w:shd w:val="clear" w:color="auto" w:fill="FFFFFF"/>
+            <w:hideMark/>
+          </w:tcPr>
+          <w:p>
+            <w:pPr>
+              <w:spacing w:after="0" w:line="240" w:lineRule="auto"/>
+              <w:textAlignment w:val="baseline"/>
+              <w:rPr>
+                <w:rFonts w:ascii="Times New Roman" w:eastAsia="Times New Roman" w:hAnsi="Times New Roman" w:cs="Times New Roman"/>
+                <w:sz w:val="24"/>
+                <w:szCs w:val="24"/>
+                <w:lang w:eastAsia="en-CA"/>
+              </w:rPr>
+            </w:pPr>
+            <w:r>
+              <w:rPr>
+                <w:rFonts w:ascii="Cambria" w:eastAsia="Times New Roman" w:hAnsi="Cambria" w:cs="Times New Roman"/>
+                <w:sz w:val="20"/>
+                <w:szCs w:val="20"/>
+                <w:lang w:val="en-US" w:eastAsia="en-CA"/>
+              </w:rPr>
+              <w:t>The data will be saved into the database to be viewed later</w:t>
+            </w:r>
+            <w:r>
+              <w:rPr>
+                <w:rFonts w:ascii="Cambria" w:eastAsia="Times New Roman" w:hAnsi="Cambria" w:cs="Times New Roman"/>
+                <w:sz w:val="20"/>
+                <w:szCs w:val="20"/>
+                <w:lang w:eastAsia="en-CA"/>
+              </w:rPr>
+              <w:t> </w:t>
+            </w:r>
+          </w:p>
+        </w:tc>
+        <w:tc>
+          <w:tcPr>
+            <w:tcW w:w="2310" w:type="dxa"/>
+            <w:tcBorders>
+              <w:top w:val="single" w:sz="6" w:space="0" w:color="CCCCCC"/>
+              <w:left w:val="single" w:sz="6" w:space="0" w:color="CCCCCC"/>
+              <w:bottom w:val="single" w:sz="6" w:space="0" w:color="CCCCCC"/>
+              <w:right w:val="single" w:sz="6" w:space="0" w:color="CCCCCC"/>
+            </w:tcBorders>
+            <w:shd w:val="clear" w:color="auto" w:fill="FFFFFF"/>
+            <w:hideMark/>
+          </w:tcPr>
+          <w:p>
+            <w:pPr>
+              <w:spacing w:after="0" w:line="240" w:lineRule="auto"/>
+              <w:textAlignment w:val="baseline"/>
+              <w:rPr>
+                <w:rFonts w:ascii="Times New Roman" w:eastAsia="Times New Roman" w:hAnsi="Times New Roman" w:cs="Times New Roman"/>
+                <w:sz w:val="24"/>
+                <w:szCs w:val="24"/>
+                <w:lang w:eastAsia="en-CA"/>
+              </w:rPr>
+            </w:pPr>
+            <w:r>
+              <w:rPr>
+                <w:rFonts w:ascii="Cambria" w:eastAsia="Times New Roman" w:hAnsi="Cambria" w:cs="Times New Roman"/>
+                <w:sz w:val="20"/>
+                <w:szCs w:val="20"/>
+                <w:lang w:val="en-US" w:eastAsia="en-CA"/>
+              </w:rPr>
+              <w:t>Check the database to see if the data was added</w:t>
+            </w:r>
+            <w:r>
+              <w:rPr>
+                <w:rFonts w:ascii="Cambria" w:eastAsia="Times New Roman" w:hAnsi="Cambria" w:cs="Times New Roman"/>
+                <w:sz w:val="20"/>
+                <w:szCs w:val="20"/>
+                <w:lang w:eastAsia="en-CA"/>
+              </w:rPr>
+              <w:t> </w:t>
+            </w:r>
+          </w:p>
+        </w:tc>
+        <w:tc>
+          <w:tcPr>
+            <w:tcW w:w="0" w:type="auto"/>
+            <w:shd w:val="clear" w:color="auto" w:fill="auto"/>
+            <w:vAlign w:val="center"/>
+            <w:hideMark/>
+          </w:tcPr>
+          <w:p>
+            <w:pPr>
+              <w:spacing w:after="0" w:line="240" w:lineRule="auto"/>
+              <w:rPr>
+                <w:rFonts w:ascii="Times New Roman" w:eastAsia="Times New Roman" w:hAnsi="Times New Roman" w:cs="Times New Roman"/>
+                <w:sz w:val="20"/>
+                <w:szCs w:val="20"/>
+                <w:lang w:eastAsia="en-CA"/>
+              </w:rPr>
+            </w:pPr>
+          </w:p>
+        </w:tc>
+      </w:tr>
+      <w:tr>
+        <w:trPr>
+          <w:trHeight w:val="540"/>
+        </w:trPr>
+        <w:tc>
+          <w:tcPr>
+            <w:tcW w:w="345" w:type="dxa"/>
+            <w:tcBorders>
+              <w:top w:val="nil"/>
+              <w:left w:val="nil"/>
+              <w:bottom w:val="nil"/>
+              <w:right w:val="nil"/>
+            </w:tcBorders>
+            <w:shd w:val="clear" w:color="auto" w:fill="auto"/>
+            <w:vAlign w:val="center"/>
+            <w:hideMark/>
+          </w:tcPr>
+          <w:p>
+            <w:pPr>
+              <w:spacing w:after="0" w:line="240" w:lineRule="auto"/>
+              <w:textAlignment w:val="baseline"/>
+              <w:rPr>
+                <w:rFonts w:ascii="Times New Roman" w:eastAsia="Times New Roman" w:hAnsi="Times New Roman" w:cs="Times New Roman"/>
+                <w:sz w:val="24"/>
+                <w:szCs w:val="24"/>
+                <w:lang w:eastAsia="en-CA"/>
+              </w:rPr>
+            </w:pPr>
+            <w:r>
+              <w:rPr>
+                <w:rFonts w:ascii="Calibri" w:eastAsia="Times New Roman" w:hAnsi="Calibri" w:cs="Calibri"/>
+                <w:lang w:eastAsia="en-CA"/>
+              </w:rPr>
+              <w:t> </w:t>
+            </w:r>
+          </w:p>
+        </w:tc>
+        <w:tc>
+          <w:tcPr>
+            <w:tcW w:w="1050" w:type="dxa"/>
+            <w:tcBorders>
+              <w:top w:val="single" w:sz="6" w:space="0" w:color="CCCCCC"/>
+              <w:left w:val="nil"/>
+              <w:bottom w:val="single" w:sz="6" w:space="0" w:color="CCCCCC"/>
+              <w:right w:val="single" w:sz="6" w:space="0" w:color="CCCCCC"/>
+            </w:tcBorders>
+            <w:shd w:val="clear" w:color="auto" w:fill="FEFEFE"/>
+            <w:hideMark/>
+          </w:tcPr>
+          <w:p>
+            <w:pPr>
+              <w:spacing w:after="0" w:line="240" w:lineRule="auto"/>
+              <w:textAlignment w:val="baseline"/>
+              <w:rPr>
+                <w:rFonts w:ascii="Times New Roman" w:eastAsia="Times New Roman" w:hAnsi="Times New Roman" w:cs="Times New Roman"/>
+                <w:sz w:val="24"/>
+                <w:szCs w:val="24"/>
+                <w:lang w:eastAsia="en-CA"/>
+              </w:rPr>
+            </w:pPr>
+            <w:r>
+              <w:rPr>
+                <w:rFonts w:ascii="Cambria" w:eastAsia="Times New Roman" w:hAnsi="Cambria" w:cs="Times New Roman"/>
+                <w:color w:val="000000"/>
+                <w:sz w:val="20"/>
+                <w:szCs w:val="20"/>
+                <w:lang w:val="en-US" w:eastAsia="en-CA"/>
+              </w:rPr>
+              <w:t>An employee</w:t>
+            </w:r>
+            <w:r>
+              <w:rPr>
+                <w:rFonts w:ascii="Cambria" w:eastAsia="Times New Roman" w:hAnsi="Cambria" w:cs="Times New Roman"/>
+                <w:color w:val="000000"/>
+                <w:sz w:val="20"/>
+                <w:szCs w:val="20"/>
+                <w:lang w:eastAsia="en-CA"/>
+              </w:rPr>
+              <w:t> </w:t>
+            </w:r>
+          </w:p>
+        </w:tc>
+        <w:tc>
+          <w:tcPr>
+            <w:tcW w:w="2655" w:type="dxa"/>
+            <w:tcBorders>
+              <w:top w:val="single" w:sz="6" w:space="0" w:color="CCCCCC"/>
+              <w:left w:val="single" w:sz="6" w:space="0" w:color="CCCCCC"/>
+              <w:bottom w:val="single" w:sz="6" w:space="0" w:color="CCCCCC"/>
+              <w:right w:val="single" w:sz="6" w:space="0" w:color="CCCCCC"/>
+            </w:tcBorders>
+            <w:shd w:val="clear" w:color="auto" w:fill="FFFFFF"/>
+            <w:hideMark/>
+          </w:tcPr>
+          <w:p>
+            <w:pPr>
+              <w:spacing w:after="0" w:line="240" w:lineRule="auto"/>
+              <w:textAlignment w:val="baseline"/>
+              <w:rPr>
+                <w:rFonts w:ascii="Times New Roman" w:eastAsia="Times New Roman" w:hAnsi="Times New Roman" w:cs="Times New Roman"/>
+                <w:sz w:val="24"/>
+                <w:szCs w:val="24"/>
+                <w:lang w:eastAsia="en-CA"/>
+              </w:rPr>
+            </w:pPr>
+            <w:r>
+              <w:rPr>
+                <w:rFonts w:ascii="Cambria" w:eastAsia="Times New Roman" w:hAnsi="Cambria" w:cs="Times New Roman"/>
+                <w:color w:val="000000"/>
+                <w:sz w:val="20"/>
+                <w:szCs w:val="20"/>
+                <w:lang w:val="en-US" w:eastAsia="en-CA"/>
+              </w:rPr>
+              <w:t>Save data</w:t>
+            </w:r>
+            <w:r>
+              <w:rPr>
+                <w:rFonts w:ascii="Cambria" w:eastAsia="Times New Roman" w:hAnsi="Cambria" w:cs="Times New Roman"/>
+                <w:color w:val="000000"/>
+                <w:sz w:val="20"/>
+                <w:szCs w:val="20"/>
+                <w:lang w:eastAsia="en-CA"/>
+              </w:rPr>
+              <w:t> </w:t>
+            </w:r>
+          </w:p>
+        </w:tc>
+        <w:tc>
+          <w:tcPr>
+            <w:tcW w:w="2880" w:type="dxa"/>
+            <w:tcBorders>
+              <w:top w:val="single" w:sz="6" w:space="0" w:color="CCCCCC"/>
+              <w:left w:val="single" w:sz="6" w:space="0" w:color="CCCCCC"/>
+              <w:bottom w:val="single" w:sz="6" w:space="0" w:color="CCCCCC"/>
+              <w:right w:val="single" w:sz="6" w:space="0" w:color="CCCCCC"/>
+            </w:tcBorders>
+            <w:shd w:val="clear" w:color="auto" w:fill="FFFFFF"/>
+            <w:hideMark/>
+          </w:tcPr>
+          <w:p>
+            <w:pPr>
+              <w:spacing w:after="0" w:line="240" w:lineRule="auto"/>
+              <w:textAlignment w:val="baseline"/>
+              <w:rPr>
+                <w:rFonts w:ascii="Times New Roman" w:eastAsia="Times New Roman" w:hAnsi="Times New Roman" w:cs="Times New Roman"/>
+                <w:sz w:val="24"/>
+                <w:szCs w:val="24"/>
+                <w:lang w:eastAsia="en-CA"/>
+              </w:rPr>
+            </w:pPr>
+            <w:r>
+              <w:rPr>
+                <w:rFonts w:ascii="Cambria" w:eastAsia="Times New Roman" w:hAnsi="Cambria" w:cs="Times New Roman"/>
+                <w:color w:val="000000"/>
+                <w:sz w:val="20"/>
+                <w:szCs w:val="20"/>
+                <w:lang w:val="en-US" w:eastAsia="en-CA"/>
+              </w:rPr>
+              <w:t>The data is stored into the database</w:t>
+            </w:r>
+            <w:r>
+              <w:rPr>
+                <w:rFonts w:ascii="Cambria" w:eastAsia="Times New Roman" w:hAnsi="Cambria" w:cs="Times New Roman"/>
+                <w:color w:val="000000"/>
+                <w:sz w:val="20"/>
+                <w:szCs w:val="20"/>
+                <w:lang w:eastAsia="en-CA"/>
+              </w:rPr>
+              <w:t> </w:t>
+            </w:r>
+          </w:p>
+        </w:tc>
+        <w:tc>
+          <w:tcPr>
+            <w:tcW w:w="2310" w:type="dxa"/>
+            <w:tcBorders>
+              <w:top w:val="single" w:sz="6" w:space="0" w:color="CCCCCC"/>
+              <w:left w:val="single" w:sz="6" w:space="0" w:color="CCCCCC"/>
+              <w:bottom w:val="single" w:sz="6" w:space="0" w:color="CCCCCC"/>
+              <w:right w:val="single" w:sz="6" w:space="0" w:color="CCCCCC"/>
+            </w:tcBorders>
+            <w:shd w:val="clear" w:color="auto" w:fill="FFFFFF"/>
+            <w:hideMark/>
+          </w:tcPr>
+          <w:p>
+            <w:pPr>
+              <w:spacing w:after="0" w:line="240" w:lineRule="auto"/>
+              <w:textAlignment w:val="baseline"/>
+              <w:rPr>
+                <w:rFonts w:ascii="Times New Roman" w:eastAsia="Times New Roman" w:hAnsi="Times New Roman" w:cs="Times New Roman"/>
+                <w:sz w:val="24"/>
+                <w:szCs w:val="24"/>
+                <w:lang w:eastAsia="en-CA"/>
+              </w:rPr>
+            </w:pPr>
+            <w:r>
+              <w:rPr>
+                <w:rFonts w:ascii="Cambria" w:eastAsia="Times New Roman" w:hAnsi="Cambria" w:cs="Times New Roman"/>
+                <w:sz w:val="20"/>
+                <w:szCs w:val="20"/>
+                <w:lang w:val="en-US" w:eastAsia="en-CA"/>
+              </w:rPr>
+              <w:t>Check the database to see if the data was saved</w:t>
+            </w:r>
+            <w:r>
+              <w:rPr>
+                <w:rFonts w:ascii="Cambria" w:eastAsia="Times New Roman" w:hAnsi="Cambria" w:cs="Times New Roman"/>
+                <w:sz w:val="20"/>
+                <w:szCs w:val="20"/>
+                <w:lang w:eastAsia="en-CA"/>
+              </w:rPr>
+              <w:t> </w:t>
+            </w:r>
+          </w:p>
+        </w:tc>
+        <w:tc>
+          <w:tcPr>
+            <w:tcW w:w="0" w:type="auto"/>
+            <w:shd w:val="clear" w:color="auto" w:fill="auto"/>
+            <w:vAlign w:val="center"/>
+            <w:hideMark/>
+          </w:tcPr>
+          <w:p>
+            <w:pPr>
+              <w:spacing w:after="0" w:line="240" w:lineRule="auto"/>
+              <w:rPr>
+                <w:rFonts w:ascii="Times New Roman" w:eastAsia="Times New Roman" w:hAnsi="Times New Roman" w:cs="Times New Roman"/>
+                <w:sz w:val="20"/>
+                <w:szCs w:val="20"/>
+                <w:lang w:eastAsia="en-CA"/>
+              </w:rPr>
+            </w:pPr>
+          </w:p>
+        </w:tc>
+      </w:tr>
+      <w:tr>
+        <w:trPr>
+          <w:trHeight w:val="525"/>
+        </w:trPr>
+        <w:tc>
+          <w:tcPr>
+            <w:tcW w:w="345" w:type="dxa"/>
+            <w:tcBorders>
+              <w:top w:val="nil"/>
+              <w:left w:val="nil"/>
+              <w:bottom w:val="nil"/>
+              <w:right w:val="nil"/>
+            </w:tcBorders>
+            <w:shd w:val="clear" w:color="auto" w:fill="FFFFFF"/>
+            <w:vAlign w:val="center"/>
+            <w:hideMark/>
+          </w:tcPr>
+          <w:p>
+            <w:pPr>
+              <w:spacing w:after="0" w:line="240" w:lineRule="auto"/>
+              <w:textAlignment w:val="baseline"/>
+              <w:rPr>
+                <w:rFonts w:ascii="Times New Roman" w:eastAsia="Times New Roman" w:hAnsi="Times New Roman" w:cs="Times New Roman"/>
+                <w:sz w:val="24"/>
+                <w:szCs w:val="24"/>
+                <w:lang w:eastAsia="en-CA"/>
+              </w:rPr>
+            </w:pPr>
+            <w:r>
+              <w:rPr>
+                <w:rFonts w:ascii="Calibri" w:eastAsia="Times New Roman" w:hAnsi="Calibri" w:cs="Calibri"/>
+                <w:lang w:eastAsia="en-CA"/>
+              </w:rPr>
+              <w:t> </w:t>
+            </w:r>
+          </w:p>
+        </w:tc>
+        <w:tc>
+          <w:tcPr>
+            <w:tcW w:w="1050" w:type="dxa"/>
+            <w:tcBorders>
+              <w:top w:val="single" w:sz="6" w:space="0" w:color="CCCCCC"/>
+              <w:left w:val="nil"/>
+              <w:bottom w:val="single" w:sz="6" w:space="0" w:color="CCCCCC"/>
+              <w:right w:val="single" w:sz="6" w:space="0" w:color="CCCCCC"/>
+            </w:tcBorders>
+            <w:shd w:val="clear" w:color="auto" w:fill="FFFFFF"/>
+            <w:hideMark/>
+          </w:tcPr>
+          <w:p>
+            <w:pPr>
+              <w:spacing w:after="0" w:line="240" w:lineRule="auto"/>
+              <w:textAlignment w:val="baseline"/>
+              <w:rPr>
+                <w:rFonts w:ascii="Times New Roman" w:eastAsia="Times New Roman" w:hAnsi="Times New Roman" w:cs="Times New Roman"/>
+                <w:sz w:val="24"/>
+                <w:szCs w:val="24"/>
+                <w:lang w:eastAsia="en-CA"/>
+              </w:rPr>
+            </w:pPr>
+            <w:r>
+              <w:rPr>
+                <w:rFonts w:ascii="Cambria" w:eastAsia="Times New Roman" w:hAnsi="Cambria" w:cs="Times New Roman"/>
+                <w:color w:val="000000"/>
+                <w:sz w:val="20"/>
+                <w:szCs w:val="20"/>
+                <w:lang w:val="en-US" w:eastAsia="en-CA"/>
+              </w:rPr>
+              <w:t>An employee</w:t>
+            </w:r>
+            <w:r>
+              <w:rPr>
+                <w:rFonts w:ascii="Cambria" w:eastAsia="Times New Roman" w:hAnsi="Cambria" w:cs="Times New Roman"/>
+                <w:color w:val="000000"/>
+                <w:sz w:val="20"/>
+                <w:szCs w:val="20"/>
+                <w:lang w:eastAsia="en-CA"/>
+              </w:rPr>
+              <w:t> </w:t>
+            </w:r>
+          </w:p>
+        </w:tc>
+        <w:tc>
+          <w:tcPr>
+            <w:tcW w:w="2655" w:type="dxa"/>
+            <w:tcBorders>
+              <w:top w:val="single" w:sz="6" w:space="0" w:color="CCCCCC"/>
+              <w:left w:val="single" w:sz="6" w:space="0" w:color="CCCCCC"/>
+              <w:bottom w:val="single" w:sz="6" w:space="0" w:color="CCCCCC"/>
+              <w:right w:val="single" w:sz="6" w:space="0" w:color="CCCCCC"/>
+            </w:tcBorders>
+            <w:shd w:val="clear" w:color="auto" w:fill="FFFFFF"/>
+            <w:hideMark/>
+          </w:tcPr>
+          <w:p>
+            <w:pPr>
+              <w:spacing w:after="0" w:line="240" w:lineRule="auto"/>
+              <w:textAlignment w:val="baseline"/>
+              <w:rPr>
+                <w:rFonts w:ascii="Times New Roman" w:eastAsia="Times New Roman" w:hAnsi="Times New Roman" w:cs="Times New Roman"/>
+                <w:sz w:val="24"/>
+                <w:szCs w:val="24"/>
+                <w:lang w:eastAsia="en-CA"/>
+              </w:rPr>
+            </w:pPr>
+            <w:r>
+              <w:rPr>
+                <w:rFonts w:ascii="Cambria" w:eastAsia="Times New Roman" w:hAnsi="Cambria" w:cs="Times New Roman"/>
+                <w:sz w:val="20"/>
+                <w:szCs w:val="20"/>
+                <w:lang w:val="en-US" w:eastAsia="en-CA"/>
+              </w:rPr>
+              <w:t>Cancel saving the data</w:t>
+            </w:r>
+            <w:r>
+              <w:rPr>
+                <w:rFonts w:ascii="Cambria" w:eastAsia="Times New Roman" w:hAnsi="Cambria" w:cs="Times New Roman"/>
+                <w:sz w:val="20"/>
+                <w:szCs w:val="20"/>
+                <w:lang w:eastAsia="en-CA"/>
+              </w:rPr>
+              <w:t> </w:t>
+            </w:r>
+          </w:p>
+        </w:tc>
+        <w:tc>
+          <w:tcPr>
+            <w:tcW w:w="2880" w:type="dxa"/>
+            <w:tcBorders>
+              <w:top w:val="single" w:sz="6" w:space="0" w:color="CCCCCC"/>
+              <w:left w:val="single" w:sz="6" w:space="0" w:color="CCCCCC"/>
+              <w:bottom w:val="single" w:sz="6" w:space="0" w:color="CCCCCC"/>
+              <w:right w:val="single" w:sz="6" w:space="0" w:color="CCCCCC"/>
+            </w:tcBorders>
+            <w:shd w:val="clear" w:color="auto" w:fill="FFFFFF"/>
+            <w:hideMark/>
+          </w:tcPr>
+          <w:p>
+            <w:pPr>
+              <w:spacing w:after="0" w:line="240" w:lineRule="auto"/>
+              <w:textAlignment w:val="baseline"/>
+              <w:rPr>
+                <w:rFonts w:ascii="Times New Roman" w:eastAsia="Times New Roman" w:hAnsi="Times New Roman" w:cs="Times New Roman"/>
+                <w:sz w:val="24"/>
+                <w:szCs w:val="24"/>
+                <w:lang w:eastAsia="en-CA"/>
+              </w:rPr>
+            </w:pPr>
+            <w:r>
+              <w:rPr>
+                <w:rFonts w:ascii="Cambria" w:eastAsia="Times New Roman" w:hAnsi="Cambria" w:cs="Times New Roman"/>
+                <w:sz w:val="20"/>
+                <w:szCs w:val="20"/>
+                <w:lang w:val="en-US" w:eastAsia="en-CA"/>
+              </w:rPr>
+              <w:t>If employee changes their mind the data will not be stored</w:t>
+            </w:r>
+            <w:r>
+              <w:rPr>
+                <w:rFonts w:ascii="Cambria" w:eastAsia="Times New Roman" w:hAnsi="Cambria" w:cs="Times New Roman"/>
+                <w:sz w:val="20"/>
+                <w:szCs w:val="20"/>
+                <w:lang w:eastAsia="en-CA"/>
+              </w:rPr>
+              <w:t> </w:t>
+            </w:r>
+          </w:p>
+        </w:tc>
+        <w:tc>
+          <w:tcPr>
+            <w:tcW w:w="2310" w:type="dxa"/>
+            <w:tcBorders>
+              <w:top w:val="single" w:sz="6" w:space="0" w:color="CCCCCC"/>
+              <w:left w:val="single" w:sz="6" w:space="0" w:color="CCCCCC"/>
+              <w:bottom w:val="single" w:sz="6" w:space="0" w:color="CCCCCC"/>
+              <w:right w:val="single" w:sz="6" w:space="0" w:color="CCCCCC"/>
+            </w:tcBorders>
+            <w:shd w:val="clear" w:color="auto" w:fill="FFFFFF"/>
+            <w:hideMark/>
+          </w:tcPr>
+          <w:p>
+            <w:pPr>
+              <w:spacing w:after="0" w:line="240" w:lineRule="auto"/>
+              <w:textAlignment w:val="baseline"/>
+              <w:rPr>
+                <w:rFonts w:ascii="Times New Roman" w:eastAsia="Times New Roman" w:hAnsi="Times New Roman" w:cs="Times New Roman"/>
+                <w:sz w:val="24"/>
+                <w:szCs w:val="24"/>
+                <w:lang w:eastAsia="en-CA"/>
+              </w:rPr>
+            </w:pPr>
+            <w:r>
+              <w:rPr>
+                <w:rFonts w:ascii="Cambria" w:eastAsia="Times New Roman" w:hAnsi="Cambria" w:cs="Times New Roman"/>
+                <w:sz w:val="20"/>
+                <w:szCs w:val="20"/>
+                <w:lang w:val="en-US" w:eastAsia="en-CA"/>
+              </w:rPr>
+              <w:t>Check the database to see if the data was not saved</w:t>
+            </w:r>
+            <w:r>
+              <w:rPr>
+                <w:rFonts w:ascii="Cambria" w:eastAsia="Times New Roman" w:hAnsi="Cambria" w:cs="Times New Roman"/>
+                <w:sz w:val="20"/>
+                <w:szCs w:val="20"/>
+                <w:lang w:eastAsia="en-CA"/>
+              </w:rPr>
+              <w:t> </w:t>
+            </w:r>
+          </w:p>
+        </w:tc>
+        <w:tc>
+          <w:tcPr>
+            <w:tcW w:w="0" w:type="auto"/>
+            <w:shd w:val="clear" w:color="auto" w:fill="auto"/>
+            <w:vAlign w:val="center"/>
+            <w:hideMark/>
+          </w:tcPr>
+          <w:p>
+            <w:pPr>
+              <w:spacing w:after="0" w:line="240" w:lineRule="auto"/>
+              <w:rPr>
+                <w:rFonts w:ascii="Times New Roman" w:eastAsia="Times New Roman" w:hAnsi="Times New Roman" w:cs="Times New Roman"/>
+                <w:sz w:val="20"/>
+                <w:szCs w:val="20"/>
+                <w:lang w:eastAsia="en-CA"/>
+              </w:rPr>
+            </w:pPr>
+          </w:p>
+        </w:tc>
+      </w:tr>
+      <w:tr>
+        <w:trPr>
+          <w:trHeight w:val="675"/>
+        </w:trPr>
+        <w:tc>
+          <w:tcPr>
+            <w:tcW w:w="345" w:type="dxa"/>
+            <w:tcBorders>
+              <w:top w:val="nil"/>
+              <w:left w:val="nil"/>
+              <w:bottom w:val="nil"/>
+              <w:right w:val="nil"/>
+            </w:tcBorders>
+            <w:shd w:val="clear" w:color="auto" w:fill="auto"/>
+            <w:vAlign w:val="center"/>
+            <w:hideMark/>
+          </w:tcPr>
+          <w:p>
+            <w:pPr>
+              <w:spacing w:after="0" w:line="240" w:lineRule="auto"/>
+              <w:textAlignment w:val="baseline"/>
+              <w:rPr>
+                <w:rFonts w:ascii="Times New Roman" w:eastAsia="Times New Roman" w:hAnsi="Times New Roman" w:cs="Times New Roman"/>
+                <w:sz w:val="24"/>
+                <w:szCs w:val="24"/>
+                <w:lang w:eastAsia="en-CA"/>
+              </w:rPr>
+            </w:pPr>
+            <w:r>
+              <w:rPr>
+                <w:rFonts w:ascii="Calibri" w:eastAsia="Times New Roman" w:hAnsi="Calibri" w:cs="Calibri"/>
+                <w:lang w:eastAsia="en-CA"/>
+              </w:rPr>
+              <w:t> </w:t>
+            </w:r>
+          </w:p>
+        </w:tc>
+        <w:tc>
+          <w:tcPr>
+            <w:tcW w:w="1050" w:type="dxa"/>
+            <w:tcBorders>
+              <w:top w:val="single" w:sz="6" w:space="0" w:color="CCCCCC"/>
+              <w:left w:val="nil"/>
+              <w:bottom w:val="single" w:sz="6" w:space="0" w:color="CCCCCC"/>
+              <w:right w:val="single" w:sz="6" w:space="0" w:color="CCCCCC"/>
+            </w:tcBorders>
+            <w:shd w:val="clear" w:color="auto" w:fill="FFFFFF"/>
+            <w:hideMark/>
+          </w:tcPr>
+          <w:p>
+            <w:pPr>
+              <w:spacing w:after="0" w:line="240" w:lineRule="auto"/>
+              <w:textAlignment w:val="baseline"/>
+              <w:rPr>
+                <w:rFonts w:ascii="Times New Roman" w:eastAsia="Times New Roman" w:hAnsi="Times New Roman" w:cs="Times New Roman"/>
+                <w:sz w:val="24"/>
+                <w:szCs w:val="24"/>
+                <w:lang w:eastAsia="en-CA"/>
+              </w:rPr>
+            </w:pPr>
+            <w:r>
+              <w:rPr>
+                <w:rFonts w:ascii="Cambria" w:eastAsia="Times New Roman" w:hAnsi="Cambria" w:cs="Times New Roman"/>
+                <w:color w:val="000000"/>
+                <w:sz w:val="20"/>
+                <w:szCs w:val="20"/>
+                <w:lang w:val="en-US" w:eastAsia="en-CA"/>
+              </w:rPr>
+              <w:t>An employee</w:t>
+            </w:r>
+            <w:r>
+              <w:rPr>
+                <w:rFonts w:ascii="Cambria" w:eastAsia="Times New Roman" w:hAnsi="Cambria" w:cs="Times New Roman"/>
+                <w:color w:val="000000"/>
+                <w:sz w:val="20"/>
+                <w:szCs w:val="20"/>
+                <w:lang w:eastAsia="en-CA"/>
+              </w:rPr>
+              <w:t> </w:t>
+            </w:r>
+          </w:p>
+        </w:tc>
+        <w:tc>
+          <w:tcPr>
+            <w:tcW w:w="2655" w:type="dxa"/>
+            <w:tcBorders>
+              <w:top w:val="single" w:sz="6" w:space="0" w:color="CCCCCC"/>
+              <w:left w:val="single" w:sz="6" w:space="0" w:color="CCCCCC"/>
+              <w:bottom w:val="single" w:sz="6" w:space="0" w:color="CCCCCC"/>
+              <w:right w:val="single" w:sz="6" w:space="0" w:color="CCCCCC"/>
+            </w:tcBorders>
+            <w:shd w:val="clear" w:color="auto" w:fill="FFFFFF"/>
+            <w:hideMark/>
+          </w:tcPr>
+          <w:p>
+            <w:pPr>
+              <w:spacing w:after="0" w:line="240" w:lineRule="auto"/>
+              <w:textAlignment w:val="baseline"/>
+              <w:rPr>
+                <w:rFonts w:ascii="Times New Roman" w:eastAsia="Times New Roman" w:hAnsi="Times New Roman" w:cs="Times New Roman"/>
+                <w:sz w:val="24"/>
+                <w:szCs w:val="24"/>
+                <w:lang w:eastAsia="en-CA"/>
+              </w:rPr>
+            </w:pPr>
+            <w:r>
+              <w:rPr>
+                <w:rFonts w:ascii="Cambria" w:eastAsia="Times New Roman" w:hAnsi="Cambria" w:cs="Times New Roman"/>
+                <w:sz w:val="20"/>
+                <w:szCs w:val="20"/>
+                <w:lang w:val="en-US" w:eastAsia="en-CA"/>
+              </w:rPr>
+              <w:t>Modify data</w:t>
+            </w:r>
+            <w:r>
+              <w:rPr>
+                <w:rFonts w:ascii="Cambria" w:eastAsia="Times New Roman" w:hAnsi="Cambria" w:cs="Times New Roman"/>
+                <w:sz w:val="20"/>
+                <w:szCs w:val="20"/>
+                <w:lang w:eastAsia="en-CA"/>
+              </w:rPr>
+              <w:t> </w:t>
+            </w:r>
+          </w:p>
+        </w:tc>
+        <w:tc>
+          <w:tcPr>
+            <w:tcW w:w="2880" w:type="dxa"/>
+            <w:tcBorders>
+              <w:top w:val="single" w:sz="6" w:space="0" w:color="CCCCCC"/>
+              <w:left w:val="single" w:sz="6" w:space="0" w:color="CCCCCC"/>
+              <w:bottom w:val="single" w:sz="6" w:space="0" w:color="CCCCCC"/>
+              <w:right w:val="single" w:sz="6" w:space="0" w:color="CCCCCC"/>
+            </w:tcBorders>
+            <w:shd w:val="clear" w:color="auto" w:fill="FFFFFF"/>
+            <w:hideMark/>
+          </w:tcPr>
+          <w:p>
+            <w:pPr>
+              <w:spacing w:after="0" w:line="240" w:lineRule="auto"/>
+              <w:textAlignment w:val="baseline"/>
+              <w:rPr>
+                <w:rFonts w:ascii="Times New Roman" w:eastAsia="Times New Roman" w:hAnsi="Times New Roman" w:cs="Times New Roman"/>
+                <w:sz w:val="24"/>
+                <w:szCs w:val="24"/>
+                <w:lang w:eastAsia="en-CA"/>
+              </w:rPr>
+            </w:pPr>
+            <w:r>
+              <w:rPr>
+                <w:rFonts w:ascii="Cambria" w:eastAsia="Times New Roman" w:hAnsi="Cambria" w:cs="Times New Roman"/>
+                <w:sz w:val="20"/>
+                <w:szCs w:val="20"/>
+                <w:lang w:val="en-US" w:eastAsia="en-CA"/>
+              </w:rPr>
+              <w:t>The existing data can be updated/modified based on new information</w:t>
+            </w:r>
+            <w:r>
+              <w:rPr>
+                <w:rFonts w:ascii="Cambria" w:eastAsia="Times New Roman" w:hAnsi="Cambria" w:cs="Times New Roman"/>
+                <w:sz w:val="20"/>
+                <w:szCs w:val="20"/>
+                <w:lang w:eastAsia="en-CA"/>
+              </w:rPr>
+              <w:t> </w:t>
+            </w:r>
+          </w:p>
+        </w:tc>
+        <w:tc>
+          <w:tcPr>
+            <w:tcW w:w="2310" w:type="dxa"/>
+            <w:tcBorders>
+              <w:top w:val="single" w:sz="6" w:space="0" w:color="CCCCCC"/>
+              <w:left w:val="single" w:sz="6" w:space="0" w:color="CCCCCC"/>
+              <w:bottom w:val="single" w:sz="6" w:space="0" w:color="CCCCCC"/>
+              <w:right w:val="single" w:sz="6" w:space="0" w:color="CCCCCC"/>
+            </w:tcBorders>
+            <w:shd w:val="clear" w:color="auto" w:fill="FFFFFF"/>
+            <w:hideMark/>
+          </w:tcPr>
+          <w:p>
+            <w:pPr>
+              <w:spacing w:after="0" w:line="240" w:lineRule="auto"/>
+              <w:textAlignment w:val="baseline"/>
+              <w:rPr>
+                <w:rFonts w:ascii="Times New Roman" w:eastAsia="Times New Roman" w:hAnsi="Times New Roman" w:cs="Times New Roman"/>
+                <w:sz w:val="24"/>
+                <w:szCs w:val="24"/>
+                <w:lang w:eastAsia="en-CA"/>
+              </w:rPr>
+            </w:pPr>
+            <w:r>
+              <w:rPr>
+                <w:rFonts w:ascii="Cambria" w:eastAsia="Times New Roman" w:hAnsi="Cambria" w:cs="Times New Roman"/>
+                <w:sz w:val="20"/>
+                <w:szCs w:val="20"/>
+                <w:lang w:val="en-US" w:eastAsia="en-CA"/>
+              </w:rPr>
+              <w:t>Check the database to see if the data was updated</w:t>
+            </w:r>
+            <w:r>
+              <w:rPr>
+                <w:rFonts w:ascii="Cambria" w:eastAsia="Times New Roman" w:hAnsi="Cambria" w:cs="Times New Roman"/>
+                <w:sz w:val="20"/>
+                <w:szCs w:val="20"/>
+                <w:lang w:eastAsia="en-CA"/>
+              </w:rPr>
+              <w:t> </w:t>
+            </w:r>
+          </w:p>
+        </w:tc>
+        <w:tc>
+          <w:tcPr>
+            <w:tcW w:w="0" w:type="auto"/>
+            <w:shd w:val="clear" w:color="auto" w:fill="auto"/>
+            <w:vAlign w:val="center"/>
+            <w:hideMark/>
+          </w:tcPr>
+          <w:p>
+            <w:pPr>
+              <w:spacing w:after="0" w:line="240" w:lineRule="auto"/>
+              <w:rPr>
+                <w:rFonts w:ascii="Times New Roman" w:eastAsia="Times New Roman" w:hAnsi="Times New Roman" w:cs="Times New Roman"/>
+                <w:sz w:val="20"/>
+                <w:szCs w:val="20"/>
+                <w:lang w:eastAsia="en-CA"/>
+              </w:rPr>
+            </w:pPr>
+          </w:p>
+        </w:tc>
+      </w:tr>
+      <w:tr>
+        <w:trPr>
+          <w:trHeight w:val="675"/>
+        </w:trPr>
+        <w:tc>
+          <w:tcPr>
+            <w:tcW w:w="345" w:type="dxa"/>
+            <w:tcBorders>
+              <w:top w:val="nil"/>
+              <w:left w:val="nil"/>
+              <w:bottom w:val="nil"/>
+              <w:right w:val="nil"/>
+            </w:tcBorders>
+            <w:shd w:val="clear" w:color="auto" w:fill="auto"/>
+            <w:vAlign w:val="center"/>
+            <w:hideMark/>
+          </w:tcPr>
+          <w:p>
+            <w:pPr>
+              <w:spacing w:after="0" w:line="240" w:lineRule="auto"/>
+              <w:textAlignment w:val="baseline"/>
+              <w:rPr>
+                <w:rFonts w:ascii="Times New Roman" w:eastAsia="Times New Roman" w:hAnsi="Times New Roman" w:cs="Times New Roman"/>
+                <w:sz w:val="24"/>
+                <w:szCs w:val="24"/>
+                <w:lang w:val="en-US" w:eastAsia="en-CA"/>
+              </w:rPr>
+            </w:pPr>
+            <w:r>
+              <w:rPr>
+                <w:rFonts w:ascii="Calibri" w:eastAsia="Times New Roman" w:hAnsi="Calibri" w:cs="Calibri"/>
+                <w:lang w:val="en-US" w:eastAsia="en-CA"/>
+              </w:rPr>
+              <w:t> </w:t>
+            </w:r>
+          </w:p>
+        </w:tc>
+        <w:tc>
+          <w:tcPr>
+            <w:tcW w:w="1050" w:type="dxa"/>
+            <w:tcBorders>
+              <w:top w:val="single" w:sz="6" w:space="0" w:color="CCCCCC"/>
+              <w:left w:val="nil"/>
+              <w:bottom w:val="single" w:sz="6" w:space="0" w:color="CCCCCC"/>
+              <w:right w:val="single" w:sz="6" w:space="0" w:color="CCCCCC"/>
+            </w:tcBorders>
+            <w:shd w:val="clear" w:color="auto" w:fill="FFFFFF"/>
+            <w:hideMark/>
+          </w:tcPr>
+          <w:p>
+            <w:pPr>
+              <w:spacing w:after="0" w:line="240" w:lineRule="auto"/>
+              <w:textAlignment w:val="baseline"/>
+              <w:rPr>
+                <w:rFonts w:ascii="Times New Roman" w:eastAsia="Times New Roman" w:hAnsi="Times New Roman" w:cs="Times New Roman"/>
+                <w:sz w:val="24"/>
+                <w:szCs w:val="24"/>
+                <w:lang w:eastAsia="en-CA"/>
+              </w:rPr>
+            </w:pPr>
+            <w:r>
+              <w:rPr>
+                <w:rFonts w:ascii="Cambria" w:eastAsia="Times New Roman" w:hAnsi="Cambria" w:cs="Times New Roman"/>
+                <w:color w:val="000000"/>
+                <w:sz w:val="20"/>
+                <w:szCs w:val="20"/>
+                <w:lang w:val="en-US" w:eastAsia="en-CA"/>
+              </w:rPr>
+              <w:t>An employee</w:t>
+            </w:r>
+            <w:r>
+              <w:rPr>
+                <w:rFonts w:ascii="Cambria" w:eastAsia="Times New Roman" w:hAnsi="Cambria" w:cs="Times New Roman"/>
+                <w:color w:val="000000"/>
+                <w:sz w:val="20"/>
+                <w:szCs w:val="20"/>
+                <w:lang w:eastAsia="en-CA"/>
+              </w:rPr>
+              <w:t> </w:t>
+            </w:r>
+          </w:p>
+        </w:tc>
+        <w:tc>
+          <w:tcPr>
+            <w:tcW w:w="2655" w:type="dxa"/>
+            <w:tcBorders>
+              <w:top w:val="single" w:sz="6" w:space="0" w:color="CCCCCC"/>
+              <w:left w:val="single" w:sz="6" w:space="0" w:color="CCCCCC"/>
+              <w:bottom w:val="single" w:sz="6" w:space="0" w:color="CCCCCC"/>
+              <w:right w:val="single" w:sz="6" w:space="0" w:color="CCCCCC"/>
+            </w:tcBorders>
+            <w:shd w:val="clear" w:color="auto" w:fill="FFFFFF"/>
+            <w:hideMark/>
+          </w:tcPr>
+          <w:p>
+            <w:pPr>
+              <w:spacing w:after="0" w:line="240" w:lineRule="auto"/>
+              <w:textAlignment w:val="baseline"/>
+              <w:rPr>
+                <w:rFonts w:ascii="Times New Roman" w:eastAsia="Times New Roman" w:hAnsi="Times New Roman" w:cs="Times New Roman"/>
+                <w:sz w:val="24"/>
+                <w:szCs w:val="24"/>
+                <w:lang w:eastAsia="en-CA"/>
+              </w:rPr>
+            </w:pPr>
+            <w:r>
+              <w:rPr>
+                <w:rFonts w:ascii="Cambria" w:eastAsia="Times New Roman" w:hAnsi="Cambria" w:cs="Times New Roman"/>
+                <w:color w:val="000000"/>
+                <w:sz w:val="20"/>
+                <w:szCs w:val="20"/>
+                <w:lang w:val="en-US" w:eastAsia="en-CA"/>
+              </w:rPr>
+              <w:t>Save modified data</w:t>
+            </w:r>
+            <w:r>
+              <w:rPr>
+                <w:rFonts w:ascii="Cambria" w:eastAsia="Times New Roman" w:hAnsi="Cambria" w:cs="Times New Roman"/>
+                <w:color w:val="000000"/>
+                <w:sz w:val="20"/>
+                <w:szCs w:val="20"/>
+                <w:lang w:eastAsia="en-CA"/>
+              </w:rPr>
+              <w:t> </w:t>
+            </w:r>
+          </w:p>
+        </w:tc>
+        <w:tc>
+          <w:tcPr>
+            <w:tcW w:w="2880" w:type="dxa"/>
+            <w:tcBorders>
+              <w:top w:val="single" w:sz="6" w:space="0" w:color="CCCCCC"/>
+              <w:left w:val="single" w:sz="6" w:space="0" w:color="CCCCCC"/>
+              <w:bottom w:val="single" w:sz="6" w:space="0" w:color="CCCCCC"/>
+              <w:right w:val="single" w:sz="6" w:space="0" w:color="CCCCCC"/>
+            </w:tcBorders>
+            <w:shd w:val="clear" w:color="auto" w:fill="FFFFFF"/>
+            <w:hideMark/>
+          </w:tcPr>
+          <w:p>
+            <w:pPr>
+              <w:spacing w:after="0" w:line="240" w:lineRule="auto"/>
+              <w:textAlignment w:val="baseline"/>
+              <w:rPr>
+                <w:rFonts w:ascii="Times New Roman" w:eastAsia="Times New Roman" w:hAnsi="Times New Roman" w:cs="Times New Roman"/>
+                <w:sz w:val="24"/>
+                <w:szCs w:val="24"/>
+                <w:lang w:eastAsia="en-CA"/>
+              </w:rPr>
+            </w:pPr>
+            <w:r>
+              <w:rPr>
+                <w:rFonts w:ascii="Cambria" w:eastAsia="Times New Roman" w:hAnsi="Cambria" w:cs="Times New Roman"/>
+                <w:color w:val="000000"/>
+                <w:sz w:val="20"/>
+                <w:szCs w:val="20"/>
+                <w:lang w:val="en-US" w:eastAsia="en-CA"/>
+              </w:rPr>
+              <w:t>The data is stored in the database</w:t>
+            </w:r>
+            <w:r>
+              <w:rPr>
+                <w:rFonts w:ascii="Cambria" w:eastAsia="Times New Roman" w:hAnsi="Cambria" w:cs="Times New Roman"/>
+                <w:color w:val="000000"/>
+                <w:sz w:val="20"/>
+                <w:szCs w:val="20"/>
+                <w:lang w:eastAsia="en-CA"/>
+              </w:rPr>
+              <w:t> </w:t>
+            </w:r>
+          </w:p>
+        </w:tc>
+        <w:tc>
+          <w:tcPr>
+            <w:tcW w:w="2310" w:type="dxa"/>
+            <w:tcBorders>
+              <w:top w:val="single" w:sz="6" w:space="0" w:color="CCCCCC"/>
+              <w:left w:val="single" w:sz="6" w:space="0" w:color="CCCCCC"/>
+              <w:bottom w:val="single" w:sz="6" w:space="0" w:color="CCCCCC"/>
+              <w:right w:val="single" w:sz="6" w:space="0" w:color="CCCCCC"/>
+            </w:tcBorders>
+            <w:shd w:val="clear" w:color="auto" w:fill="FFFFFF"/>
+            <w:hideMark/>
+          </w:tcPr>
+          <w:p>
+            <w:pPr>
+              <w:spacing w:after="0" w:line="240" w:lineRule="auto"/>
+              <w:textAlignment w:val="baseline"/>
+              <w:rPr>
+                <w:rFonts w:ascii="Times New Roman" w:eastAsia="Times New Roman" w:hAnsi="Times New Roman" w:cs="Times New Roman"/>
+                <w:sz w:val="24"/>
+                <w:szCs w:val="24"/>
+                <w:lang w:eastAsia="en-CA"/>
+              </w:rPr>
+            </w:pPr>
+            <w:r>
+              <w:rPr>
+                <w:rFonts w:ascii="Cambria" w:eastAsia="Times New Roman" w:hAnsi="Cambria" w:cs="Times New Roman"/>
+                <w:sz w:val="20"/>
+                <w:szCs w:val="20"/>
+                <w:lang w:val="en-US" w:eastAsia="en-CA"/>
+              </w:rPr>
+              <w:t>Check the database to see if the modified data was saved</w:t>
+            </w:r>
+            <w:r>
+              <w:rPr>
+                <w:rFonts w:ascii="Cambria" w:eastAsia="Times New Roman" w:hAnsi="Cambria" w:cs="Times New Roman"/>
+                <w:sz w:val="20"/>
+                <w:szCs w:val="20"/>
+                <w:lang w:eastAsia="en-CA"/>
+              </w:rPr>
+              <w:t> </w:t>
+            </w:r>
+          </w:p>
+        </w:tc>
+        <w:tc>
+          <w:tcPr>
+            <w:tcW w:w="0" w:type="auto"/>
+            <w:shd w:val="clear" w:color="auto" w:fill="auto"/>
+            <w:vAlign w:val="center"/>
+            <w:hideMark/>
+          </w:tcPr>
+          <w:p>
+            <w:pPr>
+              <w:spacing w:after="0" w:line="240" w:lineRule="auto"/>
+              <w:rPr>
+                <w:rFonts w:ascii="Times New Roman" w:eastAsia="Times New Roman" w:hAnsi="Times New Roman" w:cs="Times New Roman"/>
+                <w:sz w:val="20"/>
+                <w:szCs w:val="20"/>
+                <w:lang w:eastAsia="en-CA"/>
+              </w:rPr>
+            </w:pPr>
+          </w:p>
+        </w:tc>
+      </w:tr>
+      <w:tr>
+        <w:trPr>
+          <w:trHeight w:val="630"/>
+        </w:trPr>
+        <w:tc>
+          <w:tcPr>
+            <w:tcW w:w="345" w:type="dxa"/>
+            <w:tcBorders>
+              <w:top w:val="nil"/>
+              <w:left w:val="nil"/>
+              <w:bottom w:val="nil"/>
+              <w:right w:val="nil"/>
+            </w:tcBorders>
+            <w:shd w:val="clear" w:color="auto" w:fill="FFFFFF"/>
+            <w:vAlign w:val="center"/>
+            <w:hideMark/>
+          </w:tcPr>
+          <w:p>
+            <w:pPr>
+              <w:spacing w:after="0" w:line="240" w:lineRule="auto"/>
+              <w:textAlignment w:val="baseline"/>
+              <w:rPr>
+                <w:rFonts w:ascii="Times New Roman" w:eastAsia="Times New Roman" w:hAnsi="Times New Roman" w:cs="Times New Roman"/>
+                <w:sz w:val="24"/>
+                <w:szCs w:val="24"/>
+                <w:lang w:eastAsia="en-CA"/>
+              </w:rPr>
+            </w:pPr>
+            <w:r>
+              <w:rPr>
+                <w:rFonts w:ascii="Calibri" w:eastAsia="Times New Roman" w:hAnsi="Calibri" w:cs="Calibri"/>
+                <w:lang w:eastAsia="en-CA"/>
+              </w:rPr>
+              <w:t> </w:t>
+            </w:r>
+          </w:p>
+        </w:tc>
+        <w:tc>
+          <w:tcPr>
+            <w:tcW w:w="1050" w:type="dxa"/>
+            <w:tcBorders>
+              <w:top w:val="single" w:sz="6" w:space="0" w:color="CCCCCC"/>
+              <w:left w:val="nil"/>
+              <w:bottom w:val="single" w:sz="6" w:space="0" w:color="CCCCCC"/>
+              <w:right w:val="single" w:sz="6" w:space="0" w:color="CCCCCC"/>
+            </w:tcBorders>
+            <w:shd w:val="clear" w:color="auto" w:fill="FFFFFF"/>
+            <w:hideMark/>
+          </w:tcPr>
+          <w:p>
+            <w:pPr>
+              <w:spacing w:after="0" w:line="240" w:lineRule="auto"/>
+              <w:textAlignment w:val="baseline"/>
+              <w:rPr>
+                <w:rFonts w:ascii="Times New Roman" w:eastAsia="Times New Roman" w:hAnsi="Times New Roman" w:cs="Times New Roman"/>
+                <w:sz w:val="24"/>
+                <w:szCs w:val="24"/>
+                <w:lang w:eastAsia="en-CA"/>
+              </w:rPr>
+            </w:pPr>
+            <w:r>
+              <w:rPr>
+                <w:rFonts w:ascii="Cambria" w:eastAsia="Times New Roman" w:hAnsi="Cambria" w:cs="Times New Roman"/>
+                <w:color w:val="000000"/>
+                <w:sz w:val="20"/>
+                <w:szCs w:val="20"/>
+                <w:lang w:val="en-US" w:eastAsia="en-CA"/>
+              </w:rPr>
+              <w:t>An employee</w:t>
+            </w:r>
+            <w:r>
+              <w:rPr>
+                <w:rFonts w:ascii="Cambria" w:eastAsia="Times New Roman" w:hAnsi="Cambria" w:cs="Times New Roman"/>
+                <w:color w:val="000000"/>
+                <w:sz w:val="20"/>
+                <w:szCs w:val="20"/>
+                <w:lang w:eastAsia="en-CA"/>
+              </w:rPr>
+              <w:t> </w:t>
+            </w:r>
+          </w:p>
+        </w:tc>
+        <w:tc>
+          <w:tcPr>
+            <w:tcW w:w="2655" w:type="dxa"/>
+            <w:tcBorders>
+              <w:top w:val="single" w:sz="6" w:space="0" w:color="CCCCCC"/>
+              <w:left w:val="single" w:sz="6" w:space="0" w:color="CCCCCC"/>
+              <w:bottom w:val="single" w:sz="6" w:space="0" w:color="CCCCCC"/>
+              <w:right w:val="single" w:sz="6" w:space="0" w:color="CCCCCC"/>
+            </w:tcBorders>
+            <w:shd w:val="clear" w:color="auto" w:fill="FFFFFF"/>
+            <w:hideMark/>
+          </w:tcPr>
+          <w:p>
+            <w:pPr>
+              <w:spacing w:after="0" w:line="240" w:lineRule="auto"/>
+              <w:textAlignment w:val="baseline"/>
+              <w:rPr>
+                <w:rFonts w:ascii="Times New Roman" w:eastAsia="Times New Roman" w:hAnsi="Times New Roman" w:cs="Times New Roman"/>
+                <w:sz w:val="24"/>
+                <w:szCs w:val="24"/>
+                <w:lang w:eastAsia="en-CA"/>
+              </w:rPr>
+            </w:pPr>
+            <w:r>
+              <w:rPr>
+                <w:rFonts w:ascii="Cambria" w:eastAsia="Times New Roman" w:hAnsi="Cambria" w:cs="Times New Roman"/>
+                <w:sz w:val="20"/>
+                <w:szCs w:val="20"/>
+                <w:lang w:val="en-US" w:eastAsia="en-CA"/>
+              </w:rPr>
+              <w:t>Cancel modifying the data</w:t>
+            </w:r>
+            <w:r>
+              <w:rPr>
+                <w:rFonts w:ascii="Cambria" w:eastAsia="Times New Roman" w:hAnsi="Cambria" w:cs="Times New Roman"/>
+                <w:sz w:val="20"/>
+                <w:szCs w:val="20"/>
+                <w:lang w:eastAsia="en-CA"/>
+              </w:rPr>
+              <w:t> </w:t>
+            </w:r>
+          </w:p>
+        </w:tc>
+        <w:tc>
+          <w:tcPr>
+            <w:tcW w:w="2880" w:type="dxa"/>
+            <w:tcBorders>
+              <w:top w:val="single" w:sz="6" w:space="0" w:color="CCCCCC"/>
+              <w:left w:val="single" w:sz="6" w:space="0" w:color="CCCCCC"/>
+              <w:bottom w:val="single" w:sz="6" w:space="0" w:color="CCCCCC"/>
+              <w:right w:val="single" w:sz="6" w:space="0" w:color="CCCCCC"/>
+            </w:tcBorders>
+            <w:shd w:val="clear" w:color="auto" w:fill="FFFFFF"/>
+            <w:hideMark/>
+          </w:tcPr>
+          <w:p>
+            <w:pPr>
+              <w:spacing w:after="0" w:line="240" w:lineRule="auto"/>
+              <w:textAlignment w:val="baseline"/>
+              <w:rPr>
+                <w:rFonts w:ascii="Times New Roman" w:eastAsia="Times New Roman" w:hAnsi="Times New Roman" w:cs="Times New Roman"/>
+                <w:sz w:val="24"/>
+                <w:szCs w:val="24"/>
+                <w:lang w:eastAsia="en-CA"/>
+              </w:rPr>
+            </w:pPr>
+            <w:r>
+              <w:rPr>
+                <w:rFonts w:ascii="Cambria" w:eastAsia="Times New Roman" w:hAnsi="Cambria" w:cs="Times New Roman"/>
+                <w:sz w:val="20"/>
+                <w:szCs w:val="20"/>
+                <w:lang w:val="en-US" w:eastAsia="en-CA"/>
+              </w:rPr>
+              <w:t>If the employee changes their mind, the data will not be changed and will remain the same.</w:t>
+            </w:r>
+            <w:r>
+              <w:rPr>
+                <w:rFonts w:ascii="Cambria" w:eastAsia="Times New Roman" w:hAnsi="Cambria" w:cs="Times New Roman"/>
+                <w:sz w:val="20"/>
+                <w:szCs w:val="20"/>
+                <w:lang w:eastAsia="en-CA"/>
+              </w:rPr>
+              <w:t> </w:t>
+            </w:r>
+          </w:p>
+        </w:tc>
+        <w:tc>
+          <w:tcPr>
+            <w:tcW w:w="2310" w:type="dxa"/>
+            <w:tcBorders>
+              <w:top w:val="single" w:sz="6" w:space="0" w:color="CCCCCC"/>
+              <w:left w:val="single" w:sz="6" w:space="0" w:color="CCCCCC"/>
+              <w:bottom w:val="single" w:sz="6" w:space="0" w:color="CCCCCC"/>
+              <w:right w:val="single" w:sz="6" w:space="0" w:color="CCCCCC"/>
+            </w:tcBorders>
+            <w:shd w:val="clear" w:color="auto" w:fill="FFFFFF"/>
+            <w:hideMark/>
+          </w:tcPr>
+          <w:p>
+            <w:pPr>
+              <w:spacing w:after="0" w:line="240" w:lineRule="auto"/>
+              <w:textAlignment w:val="baseline"/>
+              <w:rPr>
+                <w:rFonts w:ascii="Times New Roman" w:eastAsia="Times New Roman" w:hAnsi="Times New Roman" w:cs="Times New Roman"/>
+                <w:sz w:val="24"/>
+                <w:szCs w:val="24"/>
+                <w:lang w:eastAsia="en-CA"/>
+              </w:rPr>
+            </w:pPr>
+            <w:r>
+              <w:rPr>
+                <w:rFonts w:ascii="Cambria" w:eastAsia="Times New Roman" w:hAnsi="Cambria" w:cs="Times New Roman"/>
+                <w:sz w:val="20"/>
+                <w:szCs w:val="20"/>
+                <w:lang w:val="en-US" w:eastAsia="en-CA"/>
+              </w:rPr>
+              <w:t>Check the database to see if the data was unchanged</w:t>
+            </w:r>
+            <w:r>
+              <w:rPr>
+                <w:rFonts w:ascii="Cambria" w:eastAsia="Times New Roman" w:hAnsi="Cambria" w:cs="Times New Roman"/>
+                <w:sz w:val="20"/>
+                <w:szCs w:val="20"/>
+                <w:lang w:eastAsia="en-CA"/>
+              </w:rPr>
+              <w:t> </w:t>
+            </w:r>
+          </w:p>
+        </w:tc>
+        <w:tc>
+          <w:tcPr>
+            <w:tcW w:w="0" w:type="auto"/>
+            <w:shd w:val="clear" w:color="auto" w:fill="auto"/>
+            <w:vAlign w:val="center"/>
+            <w:hideMark/>
+          </w:tcPr>
+          <w:p>
+            <w:pPr>
+              <w:spacing w:after="0" w:line="240" w:lineRule="auto"/>
+              <w:rPr>
+                <w:rFonts w:ascii="Times New Roman" w:eastAsia="Times New Roman" w:hAnsi="Times New Roman" w:cs="Times New Roman"/>
+                <w:sz w:val="20"/>
+                <w:szCs w:val="20"/>
+                <w:lang w:eastAsia="en-CA"/>
+              </w:rPr>
+            </w:pPr>
+          </w:p>
+        </w:tc>
+      </w:tr>
+      <w:tr>
+        <w:trPr>
+          <w:trHeight w:val="675"/>
+        </w:trPr>
+        <w:tc>
+          <w:tcPr>
+            <w:tcW w:w="345" w:type="dxa"/>
+            <w:tcBorders>
+              <w:top w:val="nil"/>
+              <w:left w:val="nil"/>
+              <w:bottom w:val="nil"/>
+              <w:right w:val="nil"/>
+            </w:tcBorders>
+            <w:shd w:val="clear" w:color="auto" w:fill="auto"/>
+            <w:vAlign w:val="center"/>
+            <w:hideMark/>
+          </w:tcPr>
+          <w:p>
+            <w:pPr>
+              <w:spacing w:after="0" w:line="240" w:lineRule="auto"/>
+              <w:textAlignment w:val="baseline"/>
+              <w:rPr>
+                <w:rFonts w:ascii="Times New Roman" w:eastAsia="Times New Roman" w:hAnsi="Times New Roman" w:cs="Times New Roman"/>
+                <w:sz w:val="24"/>
+                <w:szCs w:val="24"/>
+                <w:lang w:eastAsia="en-CA"/>
+              </w:rPr>
+            </w:pPr>
+            <w:r>
+              <w:rPr>
+                <w:rFonts w:ascii="Calibri" w:eastAsia="Times New Roman" w:hAnsi="Calibri" w:cs="Calibri"/>
+                <w:lang w:eastAsia="en-CA"/>
+              </w:rPr>
+              <w:t> </w:t>
+            </w:r>
+          </w:p>
+        </w:tc>
+        <w:tc>
+          <w:tcPr>
+            <w:tcW w:w="1050" w:type="dxa"/>
+            <w:tcBorders>
+              <w:top w:val="single" w:sz="6" w:space="0" w:color="CCCCCC"/>
+              <w:left w:val="nil"/>
+              <w:bottom w:val="single" w:sz="6" w:space="0" w:color="CCCCCC"/>
+              <w:right w:val="single" w:sz="6" w:space="0" w:color="CCCCCC"/>
+            </w:tcBorders>
+            <w:shd w:val="clear" w:color="auto" w:fill="FFFFFF"/>
+            <w:hideMark/>
+          </w:tcPr>
+          <w:p>
+            <w:pPr>
+              <w:spacing w:after="0" w:line="240" w:lineRule="auto"/>
+              <w:textAlignment w:val="baseline"/>
+              <w:rPr>
+                <w:rFonts w:ascii="Times New Roman" w:eastAsia="Times New Roman" w:hAnsi="Times New Roman" w:cs="Times New Roman"/>
+                <w:sz w:val="24"/>
+                <w:szCs w:val="24"/>
+                <w:lang w:eastAsia="en-CA"/>
+              </w:rPr>
+            </w:pPr>
+            <w:r>
+              <w:rPr>
+                <w:rFonts w:ascii="Cambria" w:eastAsia="Times New Roman" w:hAnsi="Cambria" w:cs="Times New Roman"/>
+                <w:sz w:val="20"/>
+                <w:szCs w:val="20"/>
+                <w:lang w:val="en-US" w:eastAsia="en-CA"/>
+              </w:rPr>
+              <w:t>An employee</w:t>
+            </w:r>
+            <w:r>
+              <w:rPr>
+                <w:rFonts w:ascii="Cambria" w:eastAsia="Times New Roman" w:hAnsi="Cambria" w:cs="Times New Roman"/>
+                <w:sz w:val="20"/>
+                <w:szCs w:val="20"/>
+                <w:lang w:eastAsia="en-CA"/>
+              </w:rPr>
+              <w:t> </w:t>
+            </w:r>
+          </w:p>
+        </w:tc>
+        <w:tc>
+          <w:tcPr>
+            <w:tcW w:w="2655" w:type="dxa"/>
+            <w:tcBorders>
+              <w:top w:val="single" w:sz="6" w:space="0" w:color="CCCCCC"/>
+              <w:left w:val="single" w:sz="6" w:space="0" w:color="CCCCCC"/>
+              <w:bottom w:val="single" w:sz="6" w:space="0" w:color="CCCCCC"/>
+              <w:right w:val="single" w:sz="6" w:space="0" w:color="CCCCCC"/>
+            </w:tcBorders>
+            <w:shd w:val="clear" w:color="auto" w:fill="FFFFFF"/>
+            <w:hideMark/>
+          </w:tcPr>
+          <w:p>
+            <w:pPr>
+              <w:spacing w:after="0" w:line="240" w:lineRule="auto"/>
+              <w:textAlignment w:val="baseline"/>
+              <w:rPr>
+                <w:rFonts w:ascii="Times New Roman" w:eastAsia="Times New Roman" w:hAnsi="Times New Roman" w:cs="Times New Roman"/>
+                <w:sz w:val="24"/>
+                <w:szCs w:val="24"/>
+                <w:lang w:eastAsia="en-CA"/>
+              </w:rPr>
+            </w:pPr>
+            <w:r>
+              <w:rPr>
+                <w:rFonts w:ascii="Cambria" w:eastAsia="Times New Roman" w:hAnsi="Cambria" w:cs="Times New Roman"/>
+                <w:sz w:val="20"/>
+                <w:szCs w:val="20"/>
+                <w:lang w:val="en-US" w:eastAsia="en-CA"/>
+              </w:rPr>
+              <w:t>View data</w:t>
+            </w:r>
+            <w:r>
+              <w:rPr>
+                <w:rFonts w:ascii="Cambria" w:eastAsia="Times New Roman" w:hAnsi="Cambria" w:cs="Times New Roman"/>
+                <w:sz w:val="20"/>
+                <w:szCs w:val="20"/>
+                <w:lang w:eastAsia="en-CA"/>
+              </w:rPr>
+              <w:t> </w:t>
+            </w:r>
+          </w:p>
+        </w:tc>
+        <w:tc>
+          <w:tcPr>
+            <w:tcW w:w="2880" w:type="dxa"/>
+            <w:tcBorders>
+              <w:top w:val="single" w:sz="6" w:space="0" w:color="CCCCCC"/>
+              <w:left w:val="single" w:sz="6" w:space="0" w:color="CCCCCC"/>
+              <w:bottom w:val="single" w:sz="6" w:space="0" w:color="CCCCCC"/>
+              <w:right w:val="single" w:sz="6" w:space="0" w:color="CCCCCC"/>
+            </w:tcBorders>
+            <w:shd w:val="clear" w:color="auto" w:fill="FFFFFF"/>
+            <w:hideMark/>
+          </w:tcPr>
+          <w:p>
+            <w:pPr>
+              <w:spacing w:after="0" w:line="240" w:lineRule="auto"/>
+              <w:textAlignment w:val="baseline"/>
+              <w:rPr>
+                <w:rFonts w:ascii="Times New Roman" w:eastAsia="Times New Roman" w:hAnsi="Times New Roman" w:cs="Times New Roman"/>
+                <w:sz w:val="24"/>
+                <w:szCs w:val="24"/>
+                <w:lang w:eastAsia="en-CA"/>
+              </w:rPr>
+            </w:pPr>
+            <w:r>
+              <w:rPr>
+                <w:rFonts w:ascii="Cambria" w:eastAsia="Times New Roman" w:hAnsi="Cambria" w:cs="Times New Roman"/>
+                <w:sz w:val="20"/>
+                <w:szCs w:val="20"/>
+                <w:lang w:val="en-US" w:eastAsia="en-CA"/>
+              </w:rPr>
+              <w:t>The employee can see the saved data.</w:t>
+            </w:r>
+            <w:r>
+              <w:rPr>
+                <w:rFonts w:ascii="Cambria" w:eastAsia="Times New Roman" w:hAnsi="Cambria" w:cs="Times New Roman"/>
+                <w:sz w:val="20"/>
+                <w:szCs w:val="20"/>
+                <w:lang w:eastAsia="en-CA"/>
+              </w:rPr>
+              <w:t> </w:t>
+            </w:r>
+          </w:p>
+        </w:tc>
+        <w:tc>
+          <w:tcPr>
+            <w:tcW w:w="2310" w:type="dxa"/>
+            <w:tcBorders>
+              <w:top w:val="single" w:sz="6" w:space="0" w:color="CCCCCC"/>
+              <w:left w:val="single" w:sz="6" w:space="0" w:color="CCCCCC"/>
+              <w:bottom w:val="single" w:sz="6" w:space="0" w:color="CCCCCC"/>
+              <w:right w:val="single" w:sz="6" w:space="0" w:color="CCCCCC"/>
+            </w:tcBorders>
+            <w:shd w:val="clear" w:color="auto" w:fill="FFFFFF"/>
+            <w:hideMark/>
+          </w:tcPr>
+          <w:p>
+            <w:pPr>
+              <w:spacing w:after="0" w:line="240" w:lineRule="auto"/>
+              <w:textAlignment w:val="baseline"/>
+              <w:rPr>
+                <w:rFonts w:ascii="Times New Roman" w:eastAsia="Times New Roman" w:hAnsi="Times New Roman" w:cs="Times New Roman"/>
+                <w:sz w:val="24"/>
+                <w:szCs w:val="24"/>
+                <w:lang w:eastAsia="en-CA"/>
+              </w:rPr>
+            </w:pPr>
+            <w:r>
+              <w:rPr>
+                <w:rFonts w:ascii="Cambria" w:eastAsia="Times New Roman" w:hAnsi="Cambria" w:cs="Times New Roman"/>
+                <w:color w:val="000000"/>
+                <w:sz w:val="20"/>
+                <w:szCs w:val="20"/>
+                <w:lang w:val="en-US" w:eastAsia="en-CA"/>
+              </w:rPr>
+              <w:t>Check if the outputted data matches the data in the database.</w:t>
+            </w:r>
+            <w:r>
+              <w:rPr>
+                <w:rFonts w:ascii="Cambria" w:eastAsia="Times New Roman" w:hAnsi="Cambria" w:cs="Times New Roman"/>
+                <w:color w:val="000000"/>
+                <w:sz w:val="20"/>
+                <w:szCs w:val="20"/>
+                <w:lang w:eastAsia="en-CA"/>
+              </w:rPr>
+              <w:t> </w:t>
+            </w:r>
+          </w:p>
+        </w:tc>
+        <w:tc>
+          <w:tcPr>
+            <w:tcW w:w="0" w:type="auto"/>
+            <w:shd w:val="clear" w:color="auto" w:fill="auto"/>
+            <w:vAlign w:val="center"/>
+            <w:hideMark/>
+          </w:tcPr>
+          <w:p>
+            <w:pPr>
+              <w:spacing w:after="0" w:line="240" w:lineRule="auto"/>
+              <w:rPr>
+                <w:rFonts w:ascii="Times New Roman" w:eastAsia="Times New Roman" w:hAnsi="Times New Roman" w:cs="Times New Roman"/>
+                <w:sz w:val="20"/>
+                <w:szCs w:val="20"/>
+                <w:lang w:eastAsia="en-CA"/>
+              </w:rPr>
+            </w:pPr>
+          </w:p>
+        </w:tc>
+      </w:tr>
+      <w:tr>
+        <w:trPr>
+          <w:trHeight w:val="1020"/>
+        </w:trPr>
+        <w:tc>
+          <w:tcPr>
+            <w:tcW w:w="345" w:type="dxa"/>
+            <w:tcBorders>
+              <w:top w:val="nil"/>
+              <w:left w:val="nil"/>
+              <w:bottom w:val="nil"/>
+              <w:right w:val="nil"/>
+            </w:tcBorders>
+            <w:shd w:val="clear" w:color="auto" w:fill="FFFFFF"/>
+            <w:vAlign w:val="center"/>
+            <w:hideMark/>
+          </w:tcPr>
+          <w:p>
+            <w:pPr>
+              <w:spacing w:after="0" w:line="240" w:lineRule="auto"/>
+              <w:textAlignment w:val="baseline"/>
+              <w:rPr>
+                <w:rFonts w:ascii="Times New Roman" w:eastAsia="Times New Roman" w:hAnsi="Times New Roman" w:cs="Times New Roman"/>
+                <w:sz w:val="24"/>
+                <w:szCs w:val="24"/>
+                <w:lang w:eastAsia="en-CA"/>
+              </w:rPr>
+            </w:pPr>
+            <w:r>
+              <w:rPr>
+                <w:rFonts w:ascii="Calibri" w:eastAsia="Times New Roman" w:hAnsi="Calibri" w:cs="Calibri"/>
+                <w:lang w:eastAsia="en-CA"/>
+              </w:rPr>
+              <w:t> </w:t>
+            </w:r>
+          </w:p>
+        </w:tc>
+        <w:tc>
+          <w:tcPr>
+            <w:tcW w:w="1050" w:type="dxa"/>
+            <w:tcBorders>
+              <w:top w:val="single" w:sz="6" w:space="0" w:color="CCCCCC"/>
+              <w:left w:val="nil"/>
+              <w:bottom w:val="single" w:sz="6" w:space="0" w:color="CCCCCC"/>
+              <w:right w:val="single" w:sz="6" w:space="0" w:color="CCCCCC"/>
+            </w:tcBorders>
+            <w:shd w:val="clear" w:color="auto" w:fill="FFFFFF"/>
+            <w:hideMark/>
+          </w:tcPr>
+          <w:p>
+            <w:pPr>
+              <w:spacing w:after="0" w:line="240" w:lineRule="auto"/>
+              <w:textAlignment w:val="baseline"/>
+              <w:rPr>
+                <w:rFonts w:ascii="Times New Roman" w:eastAsia="Times New Roman" w:hAnsi="Times New Roman" w:cs="Times New Roman"/>
+                <w:sz w:val="24"/>
+                <w:szCs w:val="24"/>
+                <w:lang w:eastAsia="en-CA"/>
+              </w:rPr>
+            </w:pPr>
+            <w:r>
+              <w:rPr>
+                <w:rFonts w:ascii="Cambria" w:eastAsia="Times New Roman" w:hAnsi="Cambria" w:cs="Times New Roman"/>
+                <w:sz w:val="20"/>
+                <w:szCs w:val="20"/>
+                <w:lang w:val="en-US" w:eastAsia="en-CA"/>
+              </w:rPr>
+              <w:t>An employee</w:t>
+            </w:r>
+            <w:r>
+              <w:rPr>
+                <w:rFonts w:ascii="Cambria" w:eastAsia="Times New Roman" w:hAnsi="Cambria" w:cs="Times New Roman"/>
+                <w:sz w:val="20"/>
+                <w:szCs w:val="20"/>
+                <w:lang w:eastAsia="en-CA"/>
+              </w:rPr>
+              <w:t> </w:t>
+            </w:r>
+          </w:p>
+        </w:tc>
+        <w:tc>
+          <w:tcPr>
+            <w:tcW w:w="2655" w:type="dxa"/>
+            <w:tcBorders>
+              <w:top w:val="single" w:sz="6" w:space="0" w:color="CCCCCC"/>
+              <w:left w:val="single" w:sz="6" w:space="0" w:color="CCCCCC"/>
+              <w:bottom w:val="single" w:sz="6" w:space="0" w:color="CCCCCC"/>
+              <w:right w:val="single" w:sz="6" w:space="0" w:color="CCCCCC"/>
+            </w:tcBorders>
+            <w:shd w:val="clear" w:color="auto" w:fill="FFFFFF"/>
+            <w:hideMark/>
+          </w:tcPr>
+          <w:p>
+            <w:pPr>
+              <w:spacing w:after="0" w:line="240" w:lineRule="auto"/>
+              <w:textAlignment w:val="baseline"/>
+              <w:rPr>
+                <w:rFonts w:ascii="Times New Roman" w:eastAsia="Times New Roman" w:hAnsi="Times New Roman" w:cs="Times New Roman"/>
+                <w:sz w:val="24"/>
+                <w:szCs w:val="24"/>
+                <w:lang w:eastAsia="en-CA"/>
+              </w:rPr>
+            </w:pPr>
+            <w:r>
+              <w:rPr>
+                <w:rFonts w:ascii="Cambria" w:eastAsia="Times New Roman" w:hAnsi="Cambria" w:cs="Times New Roman"/>
+                <w:sz w:val="20"/>
+                <w:szCs w:val="20"/>
+                <w:lang w:val="en-US" w:eastAsia="en-CA"/>
+              </w:rPr>
+              <w:t>Sort the data that is being viewed</w:t>
+            </w:r>
+            <w:r>
+              <w:rPr>
+                <w:rFonts w:ascii="Cambria" w:eastAsia="Times New Roman" w:hAnsi="Cambria" w:cs="Times New Roman"/>
+                <w:sz w:val="20"/>
+                <w:szCs w:val="20"/>
+                <w:lang w:eastAsia="en-CA"/>
+              </w:rPr>
+              <w:t> </w:t>
+            </w:r>
+          </w:p>
+        </w:tc>
+        <w:tc>
+          <w:tcPr>
+            <w:tcW w:w="2880" w:type="dxa"/>
+            <w:tcBorders>
+              <w:top w:val="single" w:sz="6" w:space="0" w:color="CCCCCC"/>
+              <w:left w:val="single" w:sz="6" w:space="0" w:color="CCCCCC"/>
+              <w:bottom w:val="single" w:sz="6" w:space="0" w:color="CCCCCC"/>
+              <w:right w:val="single" w:sz="6" w:space="0" w:color="CCCCCC"/>
+            </w:tcBorders>
+            <w:shd w:val="clear" w:color="auto" w:fill="FFFFFF"/>
+            <w:hideMark/>
+          </w:tcPr>
+          <w:p>
+            <w:pPr>
+              <w:spacing w:after="0" w:line="240" w:lineRule="auto"/>
+              <w:textAlignment w:val="baseline"/>
+              <w:rPr>
+                <w:rFonts w:ascii="Times New Roman" w:eastAsia="Times New Roman" w:hAnsi="Times New Roman" w:cs="Times New Roman"/>
+                <w:sz w:val="24"/>
+                <w:szCs w:val="24"/>
+                <w:lang w:eastAsia="en-CA"/>
+              </w:rPr>
+            </w:pPr>
+            <w:r>
+              <w:rPr>
+                <w:rFonts w:ascii="Cambria" w:eastAsia="Times New Roman" w:hAnsi="Cambria" w:cs="Times New Roman"/>
+                <w:sz w:val="20"/>
+                <w:szCs w:val="20"/>
+                <w:lang w:val="en-US" w:eastAsia="en-CA"/>
+              </w:rPr>
+              <w:t>The employee can see the entries that are solved, unsolved and on going</w:t>
+            </w:r>
+            <w:r>
+              <w:rPr>
+                <w:rFonts w:ascii="Cambria" w:eastAsia="Times New Roman" w:hAnsi="Cambria" w:cs="Times New Roman"/>
+                <w:sz w:val="20"/>
+                <w:szCs w:val="20"/>
+                <w:lang w:eastAsia="en-CA"/>
+              </w:rPr>
+              <w:t> </w:t>
+            </w:r>
+          </w:p>
+        </w:tc>
+        <w:tc>
+          <w:tcPr>
+            <w:tcW w:w="2310" w:type="dxa"/>
+            <w:tcBorders>
+              <w:top w:val="single" w:sz="6" w:space="0" w:color="CCCCCC"/>
+              <w:left w:val="single" w:sz="6" w:space="0" w:color="CCCCCC"/>
+              <w:bottom w:val="single" w:sz="6" w:space="0" w:color="CCCCCC"/>
+              <w:right w:val="single" w:sz="6" w:space="0" w:color="CCCCCC"/>
+            </w:tcBorders>
+            <w:shd w:val="clear" w:color="auto" w:fill="FFFFFF"/>
+            <w:hideMark/>
+          </w:tcPr>
+          <w:p>
+            <w:pPr>
+              <w:spacing w:after="0" w:line="240" w:lineRule="auto"/>
+              <w:textAlignment w:val="baseline"/>
+              <w:rPr>
+                <w:rFonts w:ascii="Times New Roman" w:eastAsia="Times New Roman" w:hAnsi="Times New Roman" w:cs="Times New Roman"/>
+                <w:sz w:val="24"/>
+                <w:szCs w:val="24"/>
+                <w:lang w:eastAsia="en-CA"/>
+              </w:rPr>
+            </w:pPr>
+            <w:r>
+              <w:rPr>
+                <w:rFonts w:ascii="Cambria" w:eastAsia="Times New Roman" w:hAnsi="Cambria" w:cs="Times New Roman"/>
+                <w:sz w:val="20"/>
+                <w:szCs w:val="20"/>
+                <w:lang w:val="en-US" w:eastAsia="en-CA"/>
+              </w:rPr>
+              <w:t>Check if the data that are being outputted matches the example view</w:t>
+            </w:r>
+            <w:r>
+              <w:rPr>
+                <w:rFonts w:ascii="Cambria" w:eastAsia="Times New Roman" w:hAnsi="Cambria" w:cs="Times New Roman"/>
+                <w:sz w:val="20"/>
+                <w:szCs w:val="20"/>
+                <w:lang w:eastAsia="en-CA"/>
+              </w:rPr>
+              <w:t> </w:t>
+            </w:r>
+          </w:p>
+        </w:tc>
+        <w:tc>
+          <w:tcPr>
+            <w:tcW w:w="0" w:type="auto"/>
+            <w:shd w:val="clear" w:color="auto" w:fill="auto"/>
+            <w:vAlign w:val="center"/>
+            <w:hideMark/>
+          </w:tcPr>
+          <w:p>
+            <w:pPr>
+              <w:spacing w:after="0" w:line="240" w:lineRule="auto"/>
+              <w:rPr>
+                <w:rFonts w:ascii="Times New Roman" w:eastAsia="Times New Roman" w:hAnsi="Times New Roman" w:cs="Times New Roman"/>
+                <w:sz w:val="20"/>
+                <w:szCs w:val="20"/>
+                <w:lang w:eastAsia="en-CA"/>
+              </w:rPr>
+            </w:pPr>
+          </w:p>
+        </w:tc>
+      </w:tr>
+    </w:tbl>
+    <w:p>
+      <w:pPr>
+        <w:spacing w:after="0" w:line="240" w:lineRule="auto"/>
+        <w:textAlignment w:val="baseline"/>
+        <w:rPr>
+          <w:rFonts w:ascii="Segoe UI" w:eastAsia="Times New Roman" w:hAnsi="Segoe UI" w:cs="Segoe UI"/>
+          <w:sz w:val="18"/>
+          <w:szCs w:val="18"/>
+          <w:lang w:val="en-US" w:eastAsia="en-CA"/>
+        </w:rPr>
+      </w:pPr>
+      <w:r>
+        <w:rPr>
+          <w:rFonts w:ascii="Calibri" w:eastAsia="Times New Roman" w:hAnsi="Calibri" w:cs="Calibri"/>
+          <w:lang w:val="en-US" w:eastAsia="en-CA"/>
+        </w:rPr>
+        <w:t> </w:t>
+      </w:r>
+    </w:p>
+    <w:p>
+      <w:pPr>
+        <w:spacing w:line="259" w:lineRule="auto"/>
         <w:rPr>
           <w:rFonts w:ascii="Times New Roman" w:hAnsi="Times New Roman" w:cs="Times New Roman"/>
           <w:b/>
           <w:bCs/>
           <w:sz w:val="28"/>
           <w:szCs w:val="28"/>
+          <w:lang w:val="en-US"/>
         </w:rPr>
       </w:pPr>
       <w:r>
@@ -2468,10 +5577,13 @@
           <w:bCs/>
           <w:sz w:val="28"/>
           <w:szCs w:val="28"/>
-        </w:rPr>
-        <w:t xml:space="preserve">Appendix </w:t>
-      </w:r>
-      <w:r>
+          <w:lang w:val="en-US"/>
+        </w:rPr>
+        <w:br w:type="page"/>
+      </w:r>
+    </w:p>
+    <w:p>
+      <w:pPr>
         <w:rPr>
           <w:rFonts w:ascii="Times New Roman" w:hAnsi="Times New Roman" w:cs="Times New Roman"/>
           <w:b/>
@@ -2479,11 +5591,8 @@
           <w:sz w:val="28"/>
           <w:szCs w:val="28"/>
         </w:rPr>
-        <w:t>2</w:t>
-      </w:r>
-    </w:p>
-    <w:p>
-      <w:pPr>
+      </w:pPr>
+      <w:r>
         <w:rPr>
           <w:rFonts w:ascii="Times New Roman" w:hAnsi="Times New Roman" w:cs="Times New Roman"/>
           <w:b/>
@@ -2491,39 +5600,184 @@
           <w:sz w:val="28"/>
           <w:szCs w:val="28"/>
         </w:rPr>
-      </w:pPr>
-      <w:r>
-        <w:rPr>
-          <w:rStyle w:val="normaltextrun"/>
-          <w:rFonts w:ascii="Times New Roman" w:hAnsi="Times New Roman" w:cs="Times New Roman"/>
-          <w:color w:val="000000"/>
-          <w:sz w:val="24"/>
-          <w:lang w:val="en-US"/>
-        </w:rPr>
-        <w:tab/>
-      </w:r>
-    </w:p>
-    <w:p>
-      <w:pPr>
-        <w:rPr>
-          <w:rFonts w:ascii="Times New Roman" w:hAnsi="Times New Roman" w:cs="Times New Roman"/>
+        <w:lastRenderedPageBreak/>
+        <w:t>Appendix 3</w:t>
+      </w:r>
+    </w:p>
+    <w:p>
+      <w:pPr>
+        <w:pStyle w:val="paragraph"/>
+        <w:spacing w:before="0" w:beforeAutospacing="0" w:after="0" w:afterAutospacing="0"/>
+        <w:textAlignment w:val="baseline"/>
+        <w:rPr>
+          <w:rFonts w:ascii="Segoe UI" w:hAnsi="Segoe UI" w:cs="Segoe UI"/>
+          <w:sz w:val="18"/>
+          <w:szCs w:val="18"/>
+          <w:lang w:val="en-US"/>
+        </w:rPr>
+      </w:pPr>
+      <w:r>
+        <w:rPr>
           <w:b/>
           <w:bCs/>
           <w:sz w:val="28"/>
           <w:szCs w:val="28"/>
         </w:rPr>
-      </w:pPr>
-      <w:r>
-        <w:rPr>
-          <w:rFonts w:ascii="Times New Roman" w:hAnsi="Times New Roman" w:cs="Times New Roman"/>
+        <w:tab/>
+      </w:r>
+      <w:r>
+        <w:rPr>
+          <w:rStyle w:val="normaltextrun"/>
+          <w:rFonts w:eastAsiaTheme="majorEastAsia"/>
+          <w:sz w:val="28"/>
+          <w:szCs w:val="28"/>
+          <w:lang w:val="en-US"/>
+        </w:rPr>
+        <w:t>I chose Miro as the User Story Map tool because it is very beautiful in design and easy to use. I do not need to pay for the tool, and I can easily download the story map for free in different formats.</w:t>
+      </w:r>
+      <w:r>
+        <w:rPr>
+          <w:rStyle w:val="eop"/>
+          <w:sz w:val="28"/>
+          <w:szCs w:val="28"/>
+          <w:lang w:val="en-US"/>
+        </w:rPr>
+        <w:t> </w:t>
+      </w:r>
+    </w:p>
+    <w:p>
+      <w:pPr>
+        <w:pStyle w:val="paragraph"/>
+        <w:spacing w:before="0" w:beforeAutospacing="0" w:after="0" w:afterAutospacing="0"/>
+        <w:textAlignment w:val="baseline"/>
+        <w:rPr>
+          <w:rFonts w:ascii="Segoe UI" w:hAnsi="Segoe UI" w:cs="Segoe UI"/>
+          <w:sz w:val="18"/>
+          <w:szCs w:val="18"/>
+        </w:rPr>
+      </w:pPr>
+      <w:r>
+        <w:rPr>
+          <w:rStyle w:val="normaltextrun"/>
+          <w:rFonts w:eastAsiaTheme="majorEastAsia"/>
           <w:b/>
           <w:bCs/>
           <w:sz w:val="28"/>
           <w:szCs w:val="28"/>
-        </w:rPr>
-        <w:t xml:space="preserve">Appendix </w:t>
-      </w:r>
-      <w:r>
+          <w:lang w:val="en-US"/>
+        </w:rPr>
+        <w:t>Print User Story Map</w:t>
+      </w:r>
+      <w:r>
+        <w:rPr>
+          <w:rStyle w:val="eop"/>
+          <w:sz w:val="28"/>
+          <w:szCs w:val="28"/>
+        </w:rPr>
+        <w:t> </w:t>
+      </w:r>
+    </w:p>
+    <w:p>
+      <w:pPr>
+        <w:rPr>
+          <w:rFonts w:ascii="Times New Roman" w:hAnsi="Times New Roman" w:cs="Times New Roman"/>
+          <w:bCs/>
+          <w:sz w:val="24"/>
+          <w:szCs w:val="28"/>
+          <w:lang w:val="en-US"/>
+        </w:rPr>
+      </w:pPr>
+      <w:r>
+        <w:rPr>
+          <w:bCs/>
+          <w:noProof/>
+          <w:szCs w:val="28"/>
+        </w:rPr>
+        <w:drawing>
+          <wp:inline distT="0" distB="0" distL="0" distR="0" wp14:anchorId="5A4FDE51" wp14:editId="618653EC">
+            <wp:extent cx="5943600" cy="2546985"/>
+            <wp:effectExtent l="0" t="0" r="0" b="5715"/>
+            <wp:docPr id="1" name="Picture 1"/>
+            <wp:cNvGraphicFramePr>
+              <a:graphicFrameLocks xmlns:a="http://schemas.openxmlformats.org/drawingml/2006/main" noChangeAspect="1"/>
+            </wp:cNvGraphicFramePr>
+            <a:graphic xmlns:a="http://schemas.openxmlformats.org/drawingml/2006/main">
+              <a:graphicData uri="http://schemas.openxmlformats.org/drawingml/2006/picture">
+                <pic:pic xmlns:pic="http://schemas.openxmlformats.org/drawingml/2006/picture">
+                  <pic:nvPicPr>
+                    <pic:cNvPr id="0" name="Picture 6"/>
+                    <pic:cNvPicPr>
+                      <a:picLocks noChangeAspect="1" noChangeArrowheads="1"/>
+                    </pic:cNvPicPr>
+                  </pic:nvPicPr>
+                  <pic:blipFill>
+                    <a:blip r:embed="rId10" cstate="print">
+                      <a:extLst>
+                        <a:ext uri="{28A0092B-C50C-407E-A947-70E740481C1C}">
+                          <a14:useLocalDpi xmlns:a14="http://schemas.microsoft.com/office/drawing/2010/main" val="0"/>
+                        </a:ext>
+                      </a:extLst>
+                    </a:blip>
+                    <a:srcRect/>
+                    <a:stretch>
+                      <a:fillRect/>
+                    </a:stretch>
+                  </pic:blipFill>
+                  <pic:spPr bwMode="auto">
+                    <a:xfrm>
+                      <a:off x="0" y="0"/>
+                      <a:ext cx="5943600" cy="2546985"/>
+                    </a:xfrm>
+                    <a:prstGeom prst="rect">
+                      <a:avLst/>
+                    </a:prstGeom>
+                    <a:noFill/>
+                    <a:ln>
+                      <a:noFill/>
+                    </a:ln>
+                  </pic:spPr>
+                </pic:pic>
+              </a:graphicData>
+            </a:graphic>
+          </wp:inline>
+        </w:drawing>
+      </w:r>
+    </w:p>
+    <w:p>
+      <w:pPr>
+        <w:rPr>
+          <w:rFonts w:ascii="Times New Roman" w:hAnsi="Times New Roman" w:cs="Times New Roman"/>
+          <w:bCs/>
+          <w:sz w:val="24"/>
+          <w:szCs w:val="28"/>
+          <w:lang w:val="en-US"/>
+        </w:rPr>
+      </w:pPr>
+      <w:hyperlink r:id="rId11" w:tgtFrame="_blank" w:history="1">
+        <w:r>
+          <w:rPr>
+            <w:rStyle w:val="normaltextrun"/>
+            <w:rFonts w:ascii="Calibri" w:hAnsi="Calibri" w:cs="Calibri"/>
+            <w:color w:val="0563C1"/>
+            <w:u w:val="single"/>
+            <w:shd w:val="clear" w:color="auto" w:fill="FFFFFF"/>
+            <w:lang w:val="en-US"/>
+          </w:rPr>
+          <w:t>https://miro.com/app/board/uXjVPNABqzc=/</w:t>
+        </w:r>
+      </w:hyperlink>
+      <w:r>
+        <w:rPr>
+          <w:rFonts w:ascii="Calibri" w:hAnsi="Calibri" w:cs="Calibri"/>
+          <w:color w:val="000000"/>
+          <w:shd w:val="clear" w:color="auto" w:fill="FFFFFF"/>
+          <w:lang w:val="en-US"/>
+        </w:rPr>
+        <w:br/>
+      </w:r>
+    </w:p>
+    <w:p>
+      <w:pPr>
         <w:rPr>
           <w:rFonts w:ascii="Times New Roman" w:hAnsi="Times New Roman" w:cs="Times New Roman"/>
           <w:b/>
@@ -2531,28 +5785,30 @@
           <w:sz w:val="28"/>
           <w:szCs w:val="28"/>
         </w:rPr>
-        <w:t>3</w:t>
-      </w:r>
-    </w:p>
-    <w:p>
-      <w:pPr>
+      </w:pPr>
+    </w:p>
+    <w:p>
+      <w:pPr>
+        <w:rPr>
+          <w:rFonts w:ascii="Times New Roman" w:hAnsi="Times New Roman" w:cs="Times New Roman"/>
+          <w:b/>
+          <w:bCs/>
+          <w:sz w:val="28"/>
+          <w:szCs w:val="28"/>
+        </w:rPr>
+      </w:pPr>
+    </w:p>
+    <w:p>
+      <w:pPr>
+        <w:spacing w:line="259" w:lineRule="auto"/>
         <w:rPr>
           <w:rFonts w:ascii="Times New Roman" w:hAnsi="Times New Roman" w:cs="Times New Roman"/>
           <w:bCs/>
           <w:sz w:val="24"/>
           <w:szCs w:val="28"/>
-        </w:rPr>
-      </w:pPr>
-      <w:r>
-        <w:rPr>
-          <w:rFonts w:ascii="Times New Roman" w:hAnsi="Times New Roman" w:cs="Times New Roman"/>
-          <w:b/>
-          <w:bCs/>
-          <w:sz w:val="28"/>
-          <w:szCs w:val="28"/>
-        </w:rPr>
-        <w:tab/>
-      </w:r>
+          <w:lang w:val="en-US"/>
+        </w:rPr>
+      </w:pPr>
     </w:p>
     <w:sectPr>
       <w:pgSz w:w="12240" w:h="15840"/>
@@ -2565,7 +5821,7 @@
 </file>
 
 <file path=word/styles.xml><?xml version="1.0" encoding="utf-8"?>
-<w:styles xmlns:mc="http://schemas.openxmlformats.org/markup-compatibility/2006" xmlns:r="http://schemas.openxmlformats.org/officeDocument/2006/relationships" xmlns:w="http://schemas.openxmlformats.org/wordprocessingml/2006/main" xmlns:w14="http://schemas.microsoft.com/office/word/2010/wordml" xmlns:w15="http://schemas.microsoft.com/office/word/2012/wordml" xmlns:w16cid="http://schemas.microsoft.com/office/word/2016/wordml/cid" xmlns:w16se="http://schemas.microsoft.com/office/word/2015/wordml/symex" mc:Ignorable="w14 w15 w16se w16cid">
+<w:styles xmlns:mc="http://schemas.openxmlformats.org/markup-compatibility/2006" xmlns:r="http://schemas.openxmlformats.org/officeDocument/2006/relationships" xmlns:w="http://schemas.openxmlformats.org/wordprocessingml/2006/main" xmlns:w14="http://schemas.microsoft.com/office/word/2010/wordml" xmlns:w15="http://schemas.microsoft.com/office/word/2012/wordml" xmlns:w16cex="http://schemas.microsoft.com/office/word/2018/wordml/cex" xmlns:w16cid="http://schemas.microsoft.com/office/word/2016/wordml/cid" xmlns:w16="http://schemas.microsoft.com/office/word/2018/wordml" xmlns:w16sdtdh="http://schemas.microsoft.com/office/word/2020/wordml/sdtdatahash" xmlns:w16se="http://schemas.microsoft.com/office/word/2015/wordml/symex" mc:Ignorable="w14 w15 w16se w16cid w16 w16cex w16sdtdh">
   <w:docDefaults>
     <w:rPrDefault>
       <w:rPr>
@@ -2581,7 +5837,7 @@
       </w:pPr>
     </w:pPrDefault>
   </w:docDefaults>
-  <w:latentStyles w:defLockedState="0" w:defUIPriority="99" w:defSemiHidden="0" w:defUnhideWhenUsed="0" w:defQFormat="0" w:count="375">
+  <w:latentStyles w:defLockedState="0" w:defUIPriority="99" w:defSemiHidden="0" w:defUnhideWhenUsed="0" w:defQFormat="0" w:count="376">
     <w:lsdException w:name="Normal" w:uiPriority="0" w:qFormat="1"/>
     <w:lsdException w:name="heading 1" w:uiPriority="9" w:qFormat="1"/>
     <w:lsdException w:name="heading 2" w:semiHidden="1" w:uiPriority="9" w:unhideWhenUsed="1" w:qFormat="1"/>
@@ -2687,7 +5943,6 @@
     <w:lsdException w:name="HTML Sample" w:semiHidden="1" w:unhideWhenUsed="1"/>
     <w:lsdException w:name="HTML Typewriter" w:semiHidden="1" w:unhideWhenUsed="1"/>
     <w:lsdException w:name="HTML Variable" w:semiHidden="1" w:unhideWhenUsed="1"/>
-    <w:lsdException w:name="Normal Table" w:semiHidden="1" w:unhideWhenUsed="1"/>
     <w:lsdException w:name="annotation subject" w:semiHidden="1" w:unhideWhenUsed="1"/>
     <w:lsdException w:name="No List" w:semiHidden="1" w:unhideWhenUsed="1"/>
     <w:lsdException w:name="Outline List 1" w:semiHidden="1" w:unhideWhenUsed="1"/>
@@ -2734,10 +5989,8 @@
     <w:lsdException w:name="Table Subtle 2" w:semiHidden="1" w:unhideWhenUsed="1"/>
     <w:lsdException w:name="Table Web 1" w:semiHidden="1" w:unhideWhenUsed="1"/>
     <w:lsdException w:name="Table Web 2" w:semiHidden="1" w:unhideWhenUsed="1"/>
-    <w:lsdException w:name="Table Web 3" w:semiHidden="1" w:unhideWhenUsed="1"/>
     <w:lsdException w:name="Balloon Text" w:semiHidden="1" w:unhideWhenUsed="1"/>
     <w:lsdException w:name="Table Grid" w:uiPriority="39"/>
-    <w:lsdException w:name="Table Theme" w:semiHidden="1" w:unhideWhenUsed="1"/>
     <w:lsdException w:name="Placeholder Text" w:semiHidden="1"/>
     <w:lsdException w:name="No Spacing" w:uiPriority="1" w:qFormat="1"/>
     <w:lsdException w:name="Light Shading" w:uiPriority="60"/>
@@ -2957,6 +6210,7 @@
     <w:lsdException w:name="Smart Hyperlink" w:semiHidden="1" w:unhideWhenUsed="1"/>
     <w:lsdException w:name="Hashtag" w:semiHidden="1" w:unhideWhenUsed="1"/>
     <w:lsdException w:name="Unresolved Mention" w:semiHidden="1" w:unhideWhenUsed="1"/>
+    <w:lsdException w:name="Smart Link" w:semiHidden="1" w:unhideWhenUsed="1"/>
   </w:latentStyles>
   <w:style w:type="paragraph" w:default="1" w:styleId="Normal">
     <w:name w:val="Normal"/>
@@ -2969,10 +6223,31 @@
       <w:lang w:val="en-CA"/>
     </w:rPr>
   </w:style>
+  <w:style w:type="paragraph" w:styleId="Heading1">
+    <w:name w:val="heading 1"/>
+    <w:basedOn w:val="Normal"/>
+    <w:next w:val="Normal"/>
+    <w:link w:val="Heading1Char"/>
+    <w:uiPriority w:val="9"/>
+    <w:qFormat/>
+    <w:rsid w:val="00EE0AF2"/>
+    <w:pPr>
+      <w:keepNext/>
+      <w:keepLines/>
+      <w:spacing w:before="240" w:after="0" w:line="259" w:lineRule="auto"/>
+      <w:outlineLvl w:val="0"/>
+    </w:pPr>
+    <w:rPr>
+      <w:rFonts w:asciiTheme="majorHAnsi" w:eastAsiaTheme="majorEastAsia" w:hAnsiTheme="majorHAnsi" w:cstheme="majorBidi"/>
+      <w:color w:val="2F5496" w:themeColor="accent1" w:themeShade="BF"/>
+      <w:sz w:val="32"/>
+      <w:szCs w:val="32"/>
+      <w:lang w:val="en-US"/>
+    </w:rPr>
+  </w:style>
   <w:style w:type="character" w:default="1" w:styleId="DefaultParagraphFont">
     <w:name w:val="Default Paragraph Font"/>
     <w:uiPriority w:val="1"/>
-    <w:semiHidden/>
     <w:unhideWhenUsed/>
   </w:style>
   <w:style w:type="table" w:default="1" w:styleId="TableNormal">
@@ -3019,6 +6294,19 @@
     <w:name w:val="normaltextrun"/>
     <w:basedOn w:val="DefaultParagraphFont"/>
     <w:rsid w:val="00330123"/>
+  </w:style>
+  <w:style w:type="character" w:customStyle="1" w:styleId="Heading1Char">
+    <w:name w:val="Heading 1 Char"/>
+    <w:basedOn w:val="DefaultParagraphFont"/>
+    <w:link w:val="Heading1"/>
+    <w:uiPriority w:val="9"/>
+    <w:rsid w:val="00EE0AF2"/>
+    <w:rPr>
+      <w:rFonts w:asciiTheme="majorHAnsi" w:eastAsiaTheme="majorEastAsia" w:hAnsiTheme="majorHAnsi" w:cstheme="majorBidi"/>
+      <w:color w:val="2F5496" w:themeColor="accent1" w:themeShade="BF"/>
+      <w:sz w:val="32"/>
+      <w:szCs w:val="32"/>
+    </w:rPr>
   </w:style>
 </w:styles>
 </file>
@@ -3316,4 +6604,16 @@
     </a:ext>
   </a:extLst>
 </a:theme>
+</file>
+
+<file path=customXml/item1.xml><?xml version="1.0" encoding="utf-8"?>
+<b:Sources xmlns:b="http://schemas.openxmlformats.org/officeDocument/2006/bibliography" xmlns="http://schemas.openxmlformats.org/officeDocument/2006/bibliography" SelectedStyle="\APASixthEditionOfficeOnline.xsl" StyleName="APA" Version="6"/>
+</file>
+
+<file path=customXml/itemProps1.xml><?xml version="1.0" encoding="utf-8"?>
+<ds:datastoreItem xmlns:ds="http://schemas.openxmlformats.org/officeDocument/2006/customXml" ds:itemID="{52BAD527-BF77-4341-9712-30C1B7798D22}">
+  <ds:schemaRefs>
+    <ds:schemaRef ds:uri="http://schemas.openxmlformats.org/officeDocument/2006/bibliography"/>
+  </ds:schemaRefs>
+</ds:datastoreItem>
 </file>
</xml_diff>